<commit_message>
Update modify_excel script, add main.py, add yaml config
</commit_message>
<xml_diff>
--- a/Projet_suivi_frais.docx
+++ b/Projet_suivi_frais.docx
@@ -113,21 +113,7 @@
         <w:rPr>
           <w:rFonts w:ascii="Alef" w:hAnsi="Alef" w:cs="Alef"/>
         </w:rPr>
-        <w:t xml:space="preserve">Le type de dépense n’étant pas toujours directement qualifié pour les dépenses étrangères, une application codée sous PHP permettra d’afficher la liste des libellés inconnus et d’en qualifier le type de dépenses parmi les colonnes présentes dans le fichier </w:t>
-      </w:r>
-      <w:proofErr w:type="spellStart"/>
-      <w:r>
-        <w:rPr>
-          <w:rFonts w:ascii="Alef" w:hAnsi="Alef" w:cs="Alef"/>
-        </w:rPr>
-        <w:t>excel</w:t>
-      </w:r>
-      <w:proofErr w:type="spellEnd"/>
-      <w:r>
-        <w:rPr>
-          <w:rFonts w:ascii="Alef" w:hAnsi="Alef" w:cs="Alef"/>
-        </w:rPr>
-        <w:t xml:space="preserve"> de suivi des frais.</w:t>
+        <w:t>Le type de dépense n’étant pas toujours directement qualifié pour les dépenses étrangères, une application codée sous PHP permettra d’afficher la liste des libellés inconnus et d’en qualifier le type de dépenses parmi les colonnes présentes dans le fichier excel de suivi des frais.</w:t>
       </w:r>
       <w:r>
         <w:rPr>
@@ -179,7 +165,7 @@
         <w:rPr>
           <w:rFonts w:ascii="Alef" w:hAnsi="Alef" w:cs="Alef"/>
         </w:rPr>
-        <w:t>de mettre à jour la table de donnée brute sur MySQL et la table calculée</w:t>
+        <w:t xml:space="preserve">de mettre à jour la table de donnée brute sur MySQL </w:t>
       </w:r>
     </w:p>
     <w:p>
@@ -204,21 +190,19 @@
         <w:rPr>
           <w:rFonts w:ascii="Alef" w:hAnsi="Alef" w:cs="Alef"/>
         </w:rPr>
-        <w:t xml:space="preserve">Enfin, un </w:t>
-      </w:r>
-      <w:proofErr w:type="spellStart"/>
-      <w:r>
-        <w:rPr>
-          <w:rFonts w:ascii="Alef" w:hAnsi="Alef" w:cs="Alef"/>
-        </w:rPr>
-        <w:t>dashboard</w:t>
-      </w:r>
-      <w:proofErr w:type="spellEnd"/>
-      <w:r>
-        <w:rPr>
-          <w:rFonts w:ascii="Alef" w:hAnsi="Alef" w:cs="Alef"/>
-        </w:rPr>
-        <w:t xml:space="preserve"> Power BI se connectera à la table calculée pour fournir des KPIs</w:t>
+        <w:t xml:space="preserve">Enfin, un dashboard Power BI se connectera à la table </w:t>
+      </w:r>
+      <w:r>
+        <w:rPr>
+          <w:rFonts w:ascii="Alef" w:hAnsi="Alef" w:cs="Alef"/>
+        </w:rPr>
+        <w:t xml:space="preserve">de données brutes </w:t>
+      </w:r>
+      <w:r>
+        <w:rPr>
+          <w:rFonts w:ascii="Alef" w:hAnsi="Alef" w:cs="Alef"/>
+        </w:rPr>
+        <w:t>pour fournir des KPIs</w:t>
       </w:r>
       <w:r>
         <w:rPr>
@@ -462,164 +446,67 @@
         <w:rPr>
           <w:rFonts w:ascii="Alef" w:hAnsi="Alef" w:cs="Alef"/>
         </w:rPr>
-        <w:t xml:space="preserve">une installation locale avec </w:t>
-      </w:r>
-      <w:proofErr w:type="spellStart"/>
-      <w:r>
-        <w:rPr>
-          <w:rFonts w:ascii="Alef" w:hAnsi="Alef" w:cs="Alef"/>
-        </w:rPr>
-        <w:t>MariaDB</w:t>
-      </w:r>
-      <w:proofErr w:type="spellEnd"/>
-      <w:r>
-        <w:rPr>
-          <w:rFonts w:ascii="Alef" w:hAnsi="Alef" w:cs="Alef"/>
-        </w:rPr>
-        <w:t xml:space="preserve"> (</w:t>
-      </w:r>
-      <w:proofErr w:type="spellStart"/>
-      <w:r>
-        <w:rPr>
-          <w:rFonts w:ascii="Alef" w:hAnsi="Alef" w:cs="Alef"/>
-        </w:rPr>
-        <w:t>mysql</w:t>
-      </w:r>
-      <w:proofErr w:type="spellEnd"/>
-      <w:r>
-        <w:rPr>
-          <w:rFonts w:ascii="Alef" w:hAnsi="Alef" w:cs="Alef"/>
-        </w:rPr>
-        <w:t>, plus rapide et moins lourd)</w:t>
-      </w:r>
-    </w:p>
-    <w:p>
-      <w:pPr>
-        <w:pStyle w:val="Paragraphedeliste"/>
-        <w:ind w:left="1440"/>
-        <w:rPr>
-          <w:rFonts w:ascii="Alef" w:hAnsi="Alef" w:cs="Alef"/>
-        </w:rPr>
-      </w:pPr>
-    </w:p>
-    <w:p>
-      <w:pPr>
-        <w:pStyle w:val="Paragraphedeliste"/>
-        <w:ind w:left="1440"/>
-        <w:rPr>
-          <w:rFonts w:ascii="Alef" w:hAnsi="Alef" w:cs="Alef"/>
-        </w:rPr>
-      </w:pPr>
-      <w:r>
-        <w:rPr>
-          <w:rFonts w:ascii="Alef" w:hAnsi="Alef" w:cs="Alef"/>
-        </w:rPr>
-        <w:t xml:space="preserve">J’ai installé </w:t>
-      </w:r>
-      <w:proofErr w:type="spellStart"/>
-      <w:r>
-        <w:rPr>
-          <w:rFonts w:ascii="Alef" w:hAnsi="Alef" w:cs="Alef"/>
-        </w:rPr>
-        <w:t>MariaDB</w:t>
-      </w:r>
-      <w:proofErr w:type="spellEnd"/>
-      <w:r>
-        <w:rPr>
-          <w:rFonts w:ascii="Alef" w:hAnsi="Alef" w:cs="Alef"/>
-        </w:rPr>
-        <w:t xml:space="preserve">, configuré un </w:t>
-      </w:r>
-      <w:proofErr w:type="spellStart"/>
-      <w:r>
-        <w:rPr>
-          <w:rFonts w:ascii="Alef" w:hAnsi="Alef" w:cs="Alef"/>
-        </w:rPr>
-        <w:t>password</w:t>
-      </w:r>
-      <w:proofErr w:type="spellEnd"/>
-      <w:r>
-        <w:rPr>
-          <w:rFonts w:ascii="Alef" w:hAnsi="Alef" w:cs="Alef"/>
-        </w:rPr>
-        <w:t xml:space="preserve">. A partir de l’invite de commande, je suis allé ici : cd </w:t>
-      </w:r>
-      <w:r>
-        <w:rPr>
-          <w:rFonts w:ascii="Alef" w:hAnsi="Alef" w:cs="Alef"/>
-        </w:rPr>
-        <w:t>C:\Program Files\</w:t>
-      </w:r>
-      <w:proofErr w:type="spellStart"/>
-      <w:r>
-        <w:rPr>
-          <w:rFonts w:ascii="Alef" w:hAnsi="Alef" w:cs="Alef"/>
-        </w:rPr>
-        <w:t>MariaDB</w:t>
-      </w:r>
-      <w:proofErr w:type="spellEnd"/>
-      <w:r>
-        <w:rPr>
-          <w:rFonts w:ascii="Alef" w:hAnsi="Alef" w:cs="Alef"/>
-        </w:rPr>
-        <w:t xml:space="preserve"> 11.4\bin</w:t>
-      </w:r>
-    </w:p>
-    <w:p>
-      <w:pPr>
-        <w:pStyle w:val="Paragraphedeliste"/>
-        <w:ind w:left="1440"/>
-      </w:pPr>
-      <w:r>
-        <w:rPr>
-          <w:rFonts w:ascii="Alef" w:hAnsi="Alef" w:cs="Alef"/>
-        </w:rPr>
-        <w:t xml:space="preserve">Je me suis connecté à </w:t>
-      </w:r>
-      <w:proofErr w:type="spellStart"/>
-      <w:r>
-        <w:rPr>
-          <w:rFonts w:ascii="Alef" w:hAnsi="Alef" w:cs="Alef"/>
-        </w:rPr>
-        <w:t>MariaDB</w:t>
-      </w:r>
-      <w:proofErr w:type="spellEnd"/>
-      <w:r>
-        <w:rPr>
-          <w:rFonts w:ascii="Alef" w:hAnsi="Alef" w:cs="Alef"/>
-        </w:rPr>
-        <w:t xml:space="preserve"> avec cette commande : </w:t>
-      </w:r>
-      <w:proofErr w:type="spellStart"/>
-      <w:r>
-        <w:t>mysql</w:t>
-      </w:r>
-      <w:proofErr w:type="spellEnd"/>
-      <w:r>
-        <w:t xml:space="preserve"> -u root -p</w:t>
-      </w:r>
-    </w:p>
-    <w:p>
-      <w:pPr>
-        <w:pStyle w:val="Paragraphedeliste"/>
-        <w:ind w:left="1440"/>
-      </w:pPr>
-    </w:p>
-    <w:p>
-      <w:pPr>
-        <w:pStyle w:val="Paragraphedeliste"/>
-        <w:ind w:left="1440"/>
-      </w:pPr>
-      <w:r>
-        <w:t>(</w:t>
-      </w:r>
-      <w:proofErr w:type="spellStart"/>
-      <w:r>
-        <w:t>mdp</w:t>
-      </w:r>
-      <w:proofErr w:type="spellEnd"/>
-      <w:r>
-        <w:t> : soja)</w:t>
+        <w:t>une installation locale avec MariaDB (mysql, plus rapide et moins lourd)</w:t>
+      </w:r>
+    </w:p>
+    <w:p>
+      <w:pPr>
+        <w:pStyle w:val="Paragraphedeliste"/>
+        <w:ind w:left="1440"/>
+        <w:rPr>
+          <w:rFonts w:ascii="Alef" w:hAnsi="Alef" w:cs="Alef"/>
+        </w:rPr>
+      </w:pPr>
+    </w:p>
+    <w:p>
+      <w:pPr>
+        <w:pStyle w:val="Paragraphedeliste"/>
+        <w:ind w:left="1440"/>
+        <w:rPr>
+          <w:rFonts w:ascii="Alef" w:hAnsi="Alef" w:cs="Alef"/>
+        </w:rPr>
+      </w:pPr>
+      <w:r>
+        <w:rPr>
+          <w:rFonts w:ascii="Alef" w:hAnsi="Alef" w:cs="Alef"/>
+        </w:rPr>
+        <w:t xml:space="preserve">J’ai installé MariaDB, configuré un password. A partir de l’invite de commande, je suis allé ici : cd </w:t>
+      </w:r>
+      <w:r>
+        <w:rPr>
+          <w:rFonts w:ascii="Alef" w:hAnsi="Alef" w:cs="Alef"/>
+        </w:rPr>
+        <w:t>C:\Program Files\MariaDB 11.4\bin</w:t>
+      </w:r>
+    </w:p>
+    <w:p>
+      <w:pPr>
+        <w:pStyle w:val="Paragraphedeliste"/>
+        <w:ind w:left="1440"/>
+      </w:pPr>
+      <w:r>
+        <w:rPr>
+          <w:rFonts w:ascii="Alef" w:hAnsi="Alef" w:cs="Alef"/>
+        </w:rPr>
+        <w:t xml:space="preserve">Je me suis connecté à MariaDB avec cette commande : </w:t>
+      </w:r>
+      <w:r>
+        <w:t>mysql -u root -p</w:t>
+      </w:r>
+    </w:p>
+    <w:p>
+      <w:pPr>
+        <w:pStyle w:val="Paragraphedeliste"/>
+        <w:ind w:left="1440"/>
+      </w:pPr>
+    </w:p>
+    <w:p>
+      <w:pPr>
+        <w:pStyle w:val="Paragraphedeliste"/>
+        <w:ind w:left="1440"/>
+      </w:pPr>
+      <w:r>
+        <w:t>(mdp : soja)</w:t>
       </w:r>
     </w:p>
     <w:p>
@@ -643,15 +530,7 @@
         <w:ind w:left="1440"/>
       </w:pPr>
       <w:r>
-        <w:t xml:space="preserve">USE </w:t>
-      </w:r>
-      <w:proofErr w:type="spellStart"/>
-      <w:r>
-        <w:t>database_name</w:t>
-      </w:r>
-      <w:proofErr w:type="spellEnd"/>
-      <w:r>
-        <w:t> ; pour entrer dans</w:t>
+        <w:t>USE database_name ; pour entrer dans</w:t>
       </w:r>
       <w:r>
         <w:t xml:space="preserve"> une base</w:t>
@@ -663,19 +542,7 @@
         <w:ind w:left="1440"/>
       </w:pPr>
       <w:r>
-        <w:t xml:space="preserve">montrer les </w:t>
-      </w:r>
-      <w:r>
-        <w:t xml:space="preserve">tables </w:t>
-      </w:r>
-      <w:r>
-        <w:t> : SHOW</w:t>
-      </w:r>
-      <w:r>
-        <w:t xml:space="preserve"> TABLES</w:t>
-      </w:r>
-      <w:r>
-        <w:t> ;</w:t>
+        <w:t>montrer les tables  : SHOW TABLES ;</w:t>
       </w:r>
       <w:r>
         <w:t>)</w:t>
@@ -705,101 +572,31 @@
         <w:rPr>
           <w:rFonts w:ascii="Alef" w:hAnsi="Alef" w:cs="Alef"/>
         </w:rPr>
-        <w:t xml:space="preserve">Puis j’ai créé ma base de données </w:t>
-      </w:r>
-      <w:proofErr w:type="spellStart"/>
-      <w:r>
-        <w:rPr>
-          <w:rFonts w:ascii="Alef" w:hAnsi="Alef" w:cs="Alef"/>
-        </w:rPr>
-        <w:t>depenses</w:t>
-      </w:r>
-      <w:proofErr w:type="spellEnd"/>
-      <w:r>
-        <w:rPr>
-          <w:rFonts w:ascii="Alef" w:hAnsi="Alef" w:cs="Alef"/>
-        </w:rPr>
-        <w:t xml:space="preserve"> : CREATE DATABASE </w:t>
-      </w:r>
-      <w:proofErr w:type="spellStart"/>
-      <w:r>
-        <w:rPr>
-          <w:rFonts w:ascii="Alef" w:hAnsi="Alef" w:cs="Alef"/>
-        </w:rPr>
-        <w:t>depenses</w:t>
-      </w:r>
-      <w:proofErr w:type="spellEnd"/>
-      <w:r>
-        <w:rPr>
-          <w:rFonts w:ascii="Alef" w:hAnsi="Alef" w:cs="Alef"/>
-        </w:rPr>
-        <w:t> ;</w:t>
-      </w:r>
-    </w:p>
-    <w:p>
-      <w:pPr>
-        <w:pStyle w:val="Paragraphedeliste"/>
-        <w:ind w:left="1440"/>
-        <w:rPr>
-          <w:rFonts w:ascii="Alef" w:hAnsi="Alef" w:cs="Alef"/>
-        </w:rPr>
-      </w:pPr>
-    </w:p>
-    <w:p>
-      <w:pPr>
-        <w:pStyle w:val="Paragraphedeliste"/>
-        <w:ind w:left="1440"/>
-        <w:rPr>
-          <w:rFonts w:ascii="Alef" w:hAnsi="Alef" w:cs="Alef"/>
-        </w:rPr>
-      </w:pPr>
-      <w:r>
-        <w:rPr>
-          <w:rFonts w:ascii="Alef" w:hAnsi="Alef" w:cs="Alef"/>
-        </w:rPr>
-        <w:t xml:space="preserve">Cette </w:t>
-      </w:r>
-      <w:proofErr w:type="spellStart"/>
-      <w:r>
-        <w:rPr>
-          <w:rFonts w:ascii="Alef" w:hAnsi="Alef" w:cs="Alef"/>
-        </w:rPr>
-        <w:t>database</w:t>
-      </w:r>
-      <w:proofErr w:type="spellEnd"/>
-      <w:r>
-        <w:rPr>
-          <w:rFonts w:ascii="Alef" w:hAnsi="Alef" w:cs="Alef"/>
-        </w:rPr>
-        <w:t xml:space="preserve"> va contenir deux tables : une table « </w:t>
-      </w:r>
-      <w:proofErr w:type="spellStart"/>
-      <w:r>
-        <w:rPr>
-          <w:rFonts w:ascii="Alef" w:hAnsi="Alef" w:cs="Alef"/>
-        </w:rPr>
-        <w:t>raw_data</w:t>
-      </w:r>
-      <w:proofErr w:type="spellEnd"/>
-      <w:r>
-        <w:rPr>
-          <w:rFonts w:ascii="Alef" w:hAnsi="Alef" w:cs="Alef"/>
-        </w:rPr>
-        <w:t xml:space="preserve"> » brutes des fichiers </w:t>
-      </w:r>
-      <w:proofErr w:type="spellStart"/>
-      <w:r>
-        <w:rPr>
-          <w:rFonts w:ascii="Alef" w:hAnsi="Alef" w:cs="Alef"/>
-        </w:rPr>
-        <w:t>excel</w:t>
-      </w:r>
-      <w:proofErr w:type="spellEnd"/>
-      <w:r>
-        <w:rPr>
-          <w:rFonts w:ascii="Alef" w:hAnsi="Alef" w:cs="Alef"/>
-        </w:rPr>
-        <w:t xml:space="preserve"> collectés sur le site crédit agricole et la table calculées (en deuxième temps)</w:t>
+        <w:t>Puis j’ai créé ma base de données depenses : CREATE DATABASE depenses ;</w:t>
+      </w:r>
+    </w:p>
+    <w:p>
+      <w:pPr>
+        <w:pStyle w:val="Paragraphedeliste"/>
+        <w:ind w:left="1440"/>
+        <w:rPr>
+          <w:rFonts w:ascii="Alef" w:hAnsi="Alef" w:cs="Alef"/>
+        </w:rPr>
+      </w:pPr>
+    </w:p>
+    <w:p>
+      <w:pPr>
+        <w:pStyle w:val="Paragraphedeliste"/>
+        <w:ind w:left="1440"/>
+        <w:rPr>
+          <w:rFonts w:ascii="Alef" w:hAnsi="Alef" w:cs="Alef"/>
+        </w:rPr>
+      </w:pPr>
+      <w:r>
+        <w:rPr>
+          <w:rFonts w:ascii="Alef" w:hAnsi="Alef" w:cs="Alef"/>
+        </w:rPr>
+        <w:t>Cette database va contenir deux tables : une table « raw_data » brutes des fichiers excel collectés sur le site crédit agricole et la table calculées (en deuxième temps)</w:t>
       </w:r>
     </w:p>
     <w:p>
@@ -820,186 +617,97 @@
           <w:lang w:val="en-US"/>
         </w:rPr>
       </w:pPr>
-      <w:proofErr w:type="spellStart"/>
       <w:r>
         <w:rPr>
           <w:rFonts w:ascii="Alef" w:hAnsi="Alef" w:cs="Alef"/>
           <w:lang w:val="en-US"/>
         </w:rPr>
-        <w:t>Raw_data</w:t>
-      </w:r>
-      <w:proofErr w:type="spellEnd"/>
-      <w:r>
+        <w:t xml:space="preserve">Raw_data créée : </w:t>
+      </w:r>
+    </w:p>
+    <w:p>
+      <w:pPr>
+        <w:pStyle w:val="Paragraphedeliste"/>
+        <w:ind w:left="1440"/>
         <w:rPr>
           <w:rFonts w:ascii="Alef" w:hAnsi="Alef" w:cs="Alef"/>
           <w:lang w:val="en-US"/>
         </w:rPr>
-        <w:t xml:space="preserve"> </w:t>
-      </w:r>
-      <w:proofErr w:type="spellStart"/>
+      </w:pPr>
       <w:r>
         <w:rPr>
           <w:rFonts w:ascii="Alef" w:hAnsi="Alef" w:cs="Alef"/>
           <w:lang w:val="en-US"/>
         </w:rPr>
-        <w:t>créée</w:t>
-      </w:r>
-      <w:proofErr w:type="spellEnd"/>
-      <w:r>
+        <w:t>CREATE TABLE depenses (</w:t>
+      </w:r>
+    </w:p>
+    <w:p>
+      <w:pPr>
+        <w:pStyle w:val="Paragraphedeliste"/>
+        <w:ind w:left="1440"/>
         <w:rPr>
           <w:rFonts w:ascii="Alef" w:hAnsi="Alef" w:cs="Alef"/>
           <w:lang w:val="en-US"/>
         </w:rPr>
-        <w:t xml:space="preserve"> : </w:t>
-      </w:r>
-    </w:p>
-    <w:p>
-      <w:pPr>
-        <w:pStyle w:val="Paragraphedeliste"/>
-        <w:ind w:left="1440"/>
+      </w:pPr>
+      <w:r>
         <w:rPr>
           <w:rFonts w:ascii="Alef" w:hAnsi="Alef" w:cs="Alef"/>
           <w:lang w:val="en-US"/>
         </w:rPr>
-      </w:pPr>
-      <w:r>
+        <w:t xml:space="preserve">    id INT AUTO_INCREMENT PRIMARY KEY,  </w:t>
+      </w:r>
+    </w:p>
+    <w:p>
+      <w:pPr>
+        <w:pStyle w:val="Paragraphedeliste"/>
+        <w:ind w:left="1440"/>
         <w:rPr>
           <w:rFonts w:ascii="Alef" w:hAnsi="Alef" w:cs="Alef"/>
           <w:lang w:val="en-US"/>
         </w:rPr>
-        <w:t xml:space="preserve">CREATE TABLE </w:t>
-      </w:r>
-      <w:proofErr w:type="spellStart"/>
+      </w:pPr>
       <w:r>
         <w:rPr>
           <w:rFonts w:ascii="Alef" w:hAnsi="Alef" w:cs="Alef"/>
           <w:lang w:val="en-US"/>
         </w:rPr>
-        <w:t>depenses</w:t>
-      </w:r>
-      <w:proofErr w:type="spellEnd"/>
-      <w:r>
+        <w:t xml:space="preserve">    date_depense DATE NOT NULL,         </w:t>
+      </w:r>
+    </w:p>
+    <w:p>
+      <w:pPr>
+        <w:pStyle w:val="Paragraphedeliste"/>
+        <w:ind w:left="1440"/>
         <w:rPr>
           <w:rFonts w:ascii="Alef" w:hAnsi="Alef" w:cs="Alef"/>
           <w:lang w:val="en-US"/>
         </w:rPr>
-        <w:t xml:space="preserve"> (</w:t>
-      </w:r>
-    </w:p>
-    <w:p>
-      <w:pPr>
-        <w:pStyle w:val="Paragraphedeliste"/>
-        <w:ind w:left="1440"/>
+      </w:pPr>
+      <w:r>
         <w:rPr>
           <w:rFonts w:ascii="Alef" w:hAnsi="Alef" w:cs="Alef"/>
           <w:lang w:val="en-US"/>
         </w:rPr>
-      </w:pPr>
-      <w:r>
+        <w:t xml:space="preserve">    libelle VARCHAR(255) NOT NULL,       </w:t>
+      </w:r>
+    </w:p>
+    <w:p>
+      <w:pPr>
+        <w:pStyle w:val="Paragraphedeliste"/>
+        <w:ind w:left="1440"/>
         <w:rPr>
           <w:rFonts w:ascii="Alef" w:hAnsi="Alef" w:cs="Alef"/>
           <w:lang w:val="en-US"/>
         </w:rPr>
-        <w:t xml:space="preserve">    id INT AUTO_INCREMENT PRIMARY KEY,  </w:t>
-      </w:r>
-    </w:p>
-    <w:p>
-      <w:pPr>
-        <w:pStyle w:val="Paragraphedeliste"/>
-        <w:ind w:left="1440"/>
+      </w:pPr>
+      <w:r>
         <w:rPr>
           <w:rFonts w:ascii="Alef" w:hAnsi="Alef" w:cs="Alef"/>
           <w:lang w:val="en-US"/>
         </w:rPr>
-      </w:pPr>
-      <w:r>
-        <w:rPr>
-          <w:rFonts w:ascii="Alef" w:hAnsi="Alef" w:cs="Alef"/>
-          <w:lang w:val="en-US"/>
-        </w:rPr>
-        <w:t xml:space="preserve">    </w:t>
-      </w:r>
-      <w:proofErr w:type="spellStart"/>
-      <w:r>
-        <w:rPr>
-          <w:rFonts w:ascii="Alef" w:hAnsi="Alef" w:cs="Alef"/>
-          <w:lang w:val="en-US"/>
-        </w:rPr>
-        <w:t>date_depense</w:t>
-      </w:r>
-      <w:proofErr w:type="spellEnd"/>
-      <w:r>
-        <w:rPr>
-          <w:rFonts w:ascii="Alef" w:hAnsi="Alef" w:cs="Alef"/>
-          <w:lang w:val="en-US"/>
-        </w:rPr>
-        <w:t xml:space="preserve"> DATE NOT NULL,         </w:t>
-      </w:r>
-    </w:p>
-    <w:p>
-      <w:pPr>
-        <w:pStyle w:val="Paragraphedeliste"/>
-        <w:ind w:left="1440"/>
-        <w:rPr>
-          <w:rFonts w:ascii="Alef" w:hAnsi="Alef" w:cs="Alef"/>
-          <w:lang w:val="en-US"/>
-        </w:rPr>
-      </w:pPr>
-      <w:r>
-        <w:rPr>
-          <w:rFonts w:ascii="Alef" w:hAnsi="Alef" w:cs="Alef"/>
-          <w:lang w:val="en-US"/>
-        </w:rPr>
-        <w:t xml:space="preserve">    </w:t>
-      </w:r>
-      <w:proofErr w:type="spellStart"/>
-      <w:r>
-        <w:rPr>
-          <w:rFonts w:ascii="Alef" w:hAnsi="Alef" w:cs="Alef"/>
-          <w:lang w:val="en-US"/>
-        </w:rPr>
-        <w:t>libelle</w:t>
-      </w:r>
-      <w:proofErr w:type="spellEnd"/>
-      <w:r>
-        <w:rPr>
-          <w:rFonts w:ascii="Alef" w:hAnsi="Alef" w:cs="Alef"/>
-          <w:lang w:val="en-US"/>
-        </w:rPr>
-        <w:t xml:space="preserve"> VARCHAR(255) NOT NULL,       </w:t>
-      </w:r>
-    </w:p>
-    <w:p>
-      <w:pPr>
-        <w:pStyle w:val="Paragraphedeliste"/>
-        <w:ind w:left="1440"/>
-        <w:rPr>
-          <w:rFonts w:ascii="Alef" w:hAnsi="Alef" w:cs="Alef"/>
-          <w:lang w:val="en-US"/>
-        </w:rPr>
-      </w:pPr>
-      <w:r>
-        <w:rPr>
-          <w:rFonts w:ascii="Alef" w:hAnsi="Alef" w:cs="Alef"/>
-          <w:lang w:val="en-US"/>
-        </w:rPr>
-        <w:t xml:space="preserve">    </w:t>
-      </w:r>
-      <w:proofErr w:type="spellStart"/>
-      <w:r>
-        <w:rPr>
-          <w:rFonts w:ascii="Alef" w:hAnsi="Alef" w:cs="Alef"/>
-          <w:lang w:val="en-US"/>
-        </w:rPr>
-        <w:t>type_depense</w:t>
-      </w:r>
-      <w:proofErr w:type="spellEnd"/>
-      <w:r>
-        <w:rPr>
-          <w:rFonts w:ascii="Alef" w:hAnsi="Alef" w:cs="Alef"/>
-          <w:lang w:val="en-US"/>
-        </w:rPr>
-        <w:t xml:space="preserve"> VARCHAR(100) NOT NULL,  </w:t>
+        <w:t xml:space="preserve">    type_depense VARCHAR(100) NOT NULL,  </w:t>
       </w:r>
     </w:p>
     <w:p>
@@ -1155,25 +863,7 @@
           <w:sz w:val="24"/>
           <w:szCs w:val="24"/>
         </w:rPr>
-        <w:t xml:space="preserve">eux types de fichiers </w:t>
-      </w:r>
-      <w:proofErr w:type="spellStart"/>
-      <w:r>
-        <w:rPr>
-          <w:rFonts w:ascii="Alef" w:hAnsi="Alef" w:cs="Alef"/>
-          <w:sz w:val="24"/>
-          <w:szCs w:val="24"/>
-        </w:rPr>
-        <w:t>excel</w:t>
-      </w:r>
-      <w:proofErr w:type="spellEnd"/>
-      <w:r>
-        <w:rPr>
-          <w:rFonts w:ascii="Alef" w:hAnsi="Alef" w:cs="Alef"/>
-          <w:sz w:val="24"/>
-          <w:szCs w:val="24"/>
-        </w:rPr>
-        <w:t xml:space="preserve"> : </w:t>
+        <w:t xml:space="preserve">eux types de fichiers excel : </w:t>
       </w:r>
     </w:p>
     <w:p>
@@ -1258,43 +948,7 @@
           <w:sz w:val="24"/>
           <w:szCs w:val="24"/>
         </w:rPr>
-        <w:t xml:space="preserve">Script </w:t>
-      </w:r>
-      <w:proofErr w:type="spellStart"/>
-      <w:r>
-        <w:rPr>
-          <w:rFonts w:ascii="Alef" w:hAnsi="Alef" w:cs="Alef"/>
-          <w:sz w:val="24"/>
-          <w:szCs w:val="24"/>
-        </w:rPr>
-        <w:t>index.php</w:t>
-      </w:r>
-      <w:proofErr w:type="spellEnd"/>
-      <w:r>
-        <w:rPr>
-          <w:rFonts w:ascii="Alef" w:hAnsi="Alef" w:cs="Alef"/>
-          <w:sz w:val="24"/>
-          <w:szCs w:val="24"/>
-        </w:rPr>
-        <w:t xml:space="preserve"> pour alimenter le </w:t>
-      </w:r>
-      <w:proofErr w:type="spellStart"/>
-      <w:r>
-        <w:rPr>
-          <w:rFonts w:ascii="Alef" w:hAnsi="Alef" w:cs="Alef"/>
-          <w:sz w:val="24"/>
-          <w:szCs w:val="24"/>
-        </w:rPr>
-        <w:t>front-end</w:t>
-      </w:r>
-      <w:proofErr w:type="spellEnd"/>
-      <w:r>
-        <w:rPr>
-          <w:rFonts w:ascii="Alef" w:hAnsi="Alef" w:cs="Alef"/>
-          <w:sz w:val="24"/>
-          <w:szCs w:val="24"/>
-        </w:rPr>
-        <w:t xml:space="preserve"> de l’application d’importation</w:t>
+        <w:t>Script index.php pour alimenter le front-end de l’application d’importation</w:t>
       </w:r>
     </w:p>
     <w:p>
@@ -1316,25 +970,7 @@
           <w:sz w:val="24"/>
           <w:szCs w:val="24"/>
         </w:rPr>
-        <w:t xml:space="preserve">Script </w:t>
-      </w:r>
-      <w:proofErr w:type="spellStart"/>
-      <w:r>
-        <w:rPr>
-          <w:rFonts w:ascii="Alef" w:hAnsi="Alef" w:cs="Alef"/>
-          <w:sz w:val="24"/>
-          <w:szCs w:val="24"/>
-        </w:rPr>
-        <w:t>upload.php</w:t>
-      </w:r>
-      <w:proofErr w:type="spellEnd"/>
-      <w:r>
-        <w:rPr>
-          <w:rFonts w:ascii="Alef" w:hAnsi="Alef" w:cs="Alef"/>
-          <w:sz w:val="24"/>
-          <w:szCs w:val="24"/>
-        </w:rPr>
-        <w:t xml:space="preserve"> pour la partie backend</w:t>
+        <w:t>Script upload.php pour la partie backend</w:t>
       </w:r>
       <w:r>
         <w:rPr>
@@ -1372,18 +1008,8 @@
           <w:sz w:val="24"/>
           <w:szCs w:val="24"/>
         </w:rPr>
-        <w:t xml:space="preserve"> gérée par </w:t>
-      </w:r>
-      <w:proofErr w:type="spellStart"/>
-      <w:r>
-        <w:rPr>
-          <w:rFonts w:ascii="Alef" w:hAnsi="Alef" w:cs="Alef"/>
-          <w:sz w:val="24"/>
-          <w:szCs w:val="24"/>
-        </w:rPr>
-        <w:t>MariaDB</w:t>
-      </w:r>
-      <w:proofErr w:type="spellEnd"/>
+        <w:t xml:space="preserve"> gérée par MariaDB</w:t>
+      </w:r>
     </w:p>
     <w:p>
       <w:pPr>
@@ -1413,43 +1039,7 @@
           <w:sz w:val="24"/>
           <w:szCs w:val="24"/>
         </w:rPr>
-        <w:t xml:space="preserve">Le test des PHP se fait avec </w:t>
-      </w:r>
-      <w:proofErr w:type="spellStart"/>
-      <w:r>
-        <w:rPr>
-          <w:rFonts w:ascii="Alef" w:hAnsi="Alef" w:cs="Alef"/>
-          <w:sz w:val="24"/>
-          <w:szCs w:val="24"/>
-        </w:rPr>
-        <w:t>InfinityFree</w:t>
-      </w:r>
-      <w:proofErr w:type="spellEnd"/>
-      <w:r>
-        <w:rPr>
-          <w:rFonts w:ascii="Alef" w:hAnsi="Alef" w:cs="Alef"/>
-          <w:sz w:val="24"/>
-          <w:szCs w:val="24"/>
-        </w:rPr>
-        <w:t xml:space="preserve">. J’ai créé un compte et un nom de domaine gratuit. J’ai téléversé les trois scripts dans un file manager (dossier </w:t>
-      </w:r>
-      <w:proofErr w:type="spellStart"/>
-      <w:r>
-        <w:rPr>
-          <w:rFonts w:ascii="Alef" w:hAnsi="Alef" w:cs="Alef"/>
-          <w:sz w:val="24"/>
-          <w:szCs w:val="24"/>
-        </w:rPr>
-        <w:t>htdocs</w:t>
-      </w:r>
-      <w:proofErr w:type="spellEnd"/>
-      <w:r>
-        <w:rPr>
-          <w:rFonts w:ascii="Alef" w:hAnsi="Alef" w:cs="Alef"/>
-          <w:sz w:val="24"/>
-          <w:szCs w:val="24"/>
-        </w:rPr>
-        <w:t xml:space="preserve">) et testé le tout avec ce lien : </w:t>
+        <w:t xml:space="preserve">Le test des PHP se fait avec InfinityFree. J’ai créé un compte et un nom de domaine gratuit. J’ai téléversé les trois scripts dans un file manager (dossier htdocs) et testé le tout avec ce lien : </w:t>
       </w:r>
       <w:r>
         <w:rPr>
@@ -1489,115 +1079,43 @@
           <w:sz w:val="24"/>
           <w:szCs w:val="24"/>
         </w:rPr>
-        <w:t xml:space="preserve">Les boutons arrivent à importer le fichier </w:t>
-      </w:r>
-      <w:proofErr w:type="spellStart"/>
-      <w:r>
-        <w:rPr>
-          <w:rFonts w:ascii="Alef" w:hAnsi="Alef" w:cs="Alef"/>
-          <w:sz w:val="24"/>
-          <w:szCs w:val="24"/>
-        </w:rPr>
-        <w:t>excel</w:t>
-      </w:r>
-      <w:proofErr w:type="spellEnd"/>
-      <w:r>
-        <w:rPr>
-          <w:rFonts w:ascii="Alef" w:hAnsi="Alef" w:cs="Alef"/>
-          <w:sz w:val="24"/>
-          <w:szCs w:val="24"/>
-        </w:rPr>
-        <w:t>. Il faut tester que les logiques du script Python sont bien opérationnelles.</w:t>
-      </w:r>
-      <w:r>
-        <w:rPr>
-          <w:rFonts w:ascii="Alef" w:hAnsi="Alef" w:cs="Alef"/>
-          <w:sz w:val="24"/>
-          <w:szCs w:val="24"/>
-        </w:rPr>
-        <w:t xml:space="preserve"> Le pb est qu’on ne peut pas exécuter de Python avec </w:t>
-      </w:r>
-      <w:proofErr w:type="spellStart"/>
-      <w:r>
-        <w:rPr>
-          <w:rFonts w:ascii="Alef" w:hAnsi="Alef" w:cs="Alef"/>
-          <w:sz w:val="24"/>
-          <w:szCs w:val="24"/>
-        </w:rPr>
-        <w:t>Infinityfree</w:t>
-      </w:r>
-      <w:proofErr w:type="spellEnd"/>
-      <w:r>
-        <w:rPr>
-          <w:rFonts w:ascii="Alef" w:hAnsi="Alef" w:cs="Alef"/>
-          <w:sz w:val="24"/>
-          <w:szCs w:val="24"/>
-        </w:rPr>
-        <w:t>. Il faut passer sur autre chose.</w:t>
-      </w:r>
-    </w:p>
-    <w:p>
-      <w:pPr>
-        <w:pStyle w:val="Paragraphedeliste"/>
-        <w:rPr>
-          <w:rFonts w:ascii="Alef" w:hAnsi="Alef" w:cs="Alef"/>
-          <w:sz w:val="24"/>
-          <w:szCs w:val="24"/>
-        </w:rPr>
-      </w:pPr>
-    </w:p>
-    <w:p>
-      <w:pPr>
-        <w:pStyle w:val="Paragraphedeliste"/>
-        <w:rPr>
-          <w:rFonts w:ascii="Alef" w:hAnsi="Alef" w:cs="Alef"/>
-          <w:sz w:val="24"/>
-          <w:szCs w:val="24"/>
-        </w:rPr>
-      </w:pPr>
-      <w:r>
-        <w:rPr>
-          <w:rFonts w:ascii="Alef" w:hAnsi="Alef" w:cs="Alef"/>
-          <w:sz w:val="24"/>
-          <w:szCs w:val="24"/>
-        </w:rPr>
-        <w:t xml:space="preserve">J’ai trouvé une solution en locale sans installé quoique ce soit : à part installer PHP et l’inclure dans le Path de mon environnement </w:t>
-      </w:r>
-      <w:proofErr w:type="spellStart"/>
-      <w:r>
-        <w:rPr>
-          <w:rFonts w:ascii="Alef" w:hAnsi="Alef" w:cs="Alef"/>
-          <w:sz w:val="24"/>
-          <w:szCs w:val="24"/>
-        </w:rPr>
-        <w:t>windows</w:t>
-      </w:r>
-      <w:proofErr w:type="spellEnd"/>
-      <w:r>
-        <w:rPr>
-          <w:rFonts w:ascii="Alef" w:hAnsi="Alef" w:cs="Alef"/>
-          <w:sz w:val="24"/>
-          <w:szCs w:val="24"/>
-        </w:rPr>
-        <w:t xml:space="preserve">, j’utilise le command prompt pour me diriger vers le dossier de mes </w:t>
-      </w:r>
-      <w:proofErr w:type="spellStart"/>
-      <w:r>
-        <w:rPr>
-          <w:rFonts w:ascii="Alef" w:hAnsi="Alef" w:cs="Alef"/>
-          <w:sz w:val="24"/>
-          <w:szCs w:val="24"/>
-        </w:rPr>
-        <w:t>php</w:t>
-      </w:r>
-      <w:proofErr w:type="spellEnd"/>
-      <w:r>
-        <w:rPr>
-          <w:rFonts w:ascii="Alef" w:hAnsi="Alef" w:cs="Alef"/>
-          <w:sz w:val="24"/>
-          <w:szCs w:val="24"/>
-        </w:rPr>
-        <w:t xml:space="preserve"> : </w:t>
+        <w:t>Les boutons arrivent à importer le fichier excel. Il faut tester que les logiques du script Python sont bien opérationnelles.</w:t>
+      </w:r>
+      <w:r>
+        <w:rPr>
+          <w:rFonts w:ascii="Alef" w:hAnsi="Alef" w:cs="Alef"/>
+          <w:sz w:val="24"/>
+          <w:szCs w:val="24"/>
+        </w:rPr>
+        <w:t xml:space="preserve"> Le pb est qu’on ne peut pas exécuter de Python avec Infinityfree. Il faut passer sur autre chose.</w:t>
+      </w:r>
+    </w:p>
+    <w:p>
+      <w:pPr>
+        <w:pStyle w:val="Paragraphedeliste"/>
+        <w:rPr>
+          <w:rFonts w:ascii="Alef" w:hAnsi="Alef" w:cs="Alef"/>
+          <w:sz w:val="24"/>
+          <w:szCs w:val="24"/>
+        </w:rPr>
+      </w:pPr>
+    </w:p>
+    <w:p>
+      <w:pPr>
+        <w:pStyle w:val="Paragraphedeliste"/>
+        <w:rPr>
+          <w:rFonts w:ascii="Alef" w:hAnsi="Alef" w:cs="Alef"/>
+          <w:sz w:val="24"/>
+          <w:szCs w:val="24"/>
+        </w:rPr>
+      </w:pPr>
+      <w:r>
+        <w:rPr>
+          <w:rFonts w:ascii="Alef" w:hAnsi="Alef" w:cs="Alef"/>
+          <w:sz w:val="24"/>
+          <w:szCs w:val="24"/>
+        </w:rPr>
+        <w:t xml:space="preserve">J’ai trouvé une solution en locale sans installé quoique ce soit : à part installer PHP et l’inclure dans le Path de mon environnement windows, j’utilise le command prompt pour me diriger vers le dossier de mes php : </w:t>
       </w:r>
     </w:p>
     <w:p>
@@ -1627,49 +1145,18 @@
           <w:szCs w:val="24"/>
           <w:lang w:val="en-US"/>
         </w:rPr>
-        <w:t xml:space="preserve">cd C:\Users\julie\Downloads\Test </w:t>
-      </w:r>
-      <w:proofErr w:type="spellStart"/>
-      <w:r>
+        <w:t>cd C:\Users\julie\Downloads\Test appli PHP\PHP_import_data</w:t>
+      </w:r>
+    </w:p>
+    <w:p>
+      <w:pPr>
+        <w:pStyle w:val="Paragraphedeliste"/>
         <w:rPr>
           <w:rFonts w:ascii="Alef" w:hAnsi="Alef" w:cs="Alef"/>
           <w:sz w:val="24"/>
           <w:szCs w:val="24"/>
           <w:lang w:val="en-US"/>
         </w:rPr>
-        <w:t>appli</w:t>
-      </w:r>
-      <w:proofErr w:type="spellEnd"/>
-      <w:r>
-        <w:rPr>
-          <w:rFonts w:ascii="Alef" w:hAnsi="Alef" w:cs="Alef"/>
-          <w:sz w:val="24"/>
-          <w:szCs w:val="24"/>
-          <w:lang w:val="en-US"/>
-        </w:rPr>
-        <w:t xml:space="preserve"> PHP\</w:t>
-      </w:r>
-      <w:proofErr w:type="spellStart"/>
-      <w:r>
-        <w:rPr>
-          <w:rFonts w:ascii="Alef" w:hAnsi="Alef" w:cs="Alef"/>
-          <w:sz w:val="24"/>
-          <w:szCs w:val="24"/>
-          <w:lang w:val="en-US"/>
-        </w:rPr>
-        <w:t>PHP_import_data</w:t>
-      </w:r>
-      <w:proofErr w:type="spellEnd"/>
-    </w:p>
-    <w:p>
-      <w:pPr>
-        <w:pStyle w:val="Paragraphedeliste"/>
-        <w:rPr>
-          <w:rFonts w:ascii="Alef" w:hAnsi="Alef" w:cs="Alef"/>
-          <w:sz w:val="24"/>
-          <w:szCs w:val="24"/>
-          <w:lang w:val="en-US"/>
-        </w:rPr>
       </w:pPr>
     </w:p>
     <w:p>
@@ -1717,69 +1204,41 @@
           <w:szCs w:val="24"/>
         </w:rPr>
       </w:pPr>
-      <w:proofErr w:type="spellStart"/>
-      <w:r>
-        <w:rPr>
-          <w:rFonts w:ascii="Alef" w:hAnsi="Alef" w:cs="Alef"/>
-          <w:sz w:val="24"/>
-          <w:szCs w:val="24"/>
-        </w:rPr>
-        <w:t>php</w:t>
-      </w:r>
-      <w:proofErr w:type="spellEnd"/>
-      <w:r>
-        <w:rPr>
-          <w:rFonts w:ascii="Alef" w:hAnsi="Alef" w:cs="Alef"/>
-          <w:sz w:val="24"/>
-          <w:szCs w:val="24"/>
-        </w:rPr>
-        <w:t xml:space="preserve"> -S localhost:8000</w:t>
-      </w:r>
-    </w:p>
-    <w:p>
-      <w:pPr>
-        <w:pStyle w:val="Paragraphedeliste"/>
-        <w:rPr>
-          <w:rFonts w:ascii="Alef" w:hAnsi="Alef" w:cs="Alef"/>
-          <w:sz w:val="24"/>
-          <w:szCs w:val="24"/>
-        </w:rPr>
-      </w:pPr>
-    </w:p>
-    <w:p>
-      <w:pPr>
-        <w:pStyle w:val="Paragraphedeliste"/>
-        <w:rPr>
-          <w:rFonts w:ascii="Alef" w:hAnsi="Alef" w:cs="Alef"/>
-          <w:sz w:val="24"/>
-          <w:szCs w:val="24"/>
-        </w:rPr>
-      </w:pPr>
-      <w:r>
-        <w:rPr>
-          <w:rFonts w:ascii="Alef" w:hAnsi="Alef" w:cs="Alef"/>
-          <w:sz w:val="24"/>
-          <w:szCs w:val="24"/>
-        </w:rPr>
-        <w:t xml:space="preserve">Cela me permet dans un navigateur de tester mon </w:t>
-      </w:r>
-      <w:proofErr w:type="spellStart"/>
-      <w:r>
-        <w:rPr>
-          <w:rFonts w:ascii="Alef" w:hAnsi="Alef" w:cs="Alef"/>
-          <w:sz w:val="24"/>
-          <w:szCs w:val="24"/>
-        </w:rPr>
-        <w:t>index.php</w:t>
-      </w:r>
-      <w:proofErr w:type="spellEnd"/>
-      <w:r>
-        <w:rPr>
-          <w:rFonts w:ascii="Alef" w:hAnsi="Alef" w:cs="Alef"/>
-          <w:sz w:val="24"/>
-          <w:szCs w:val="24"/>
-        </w:rPr>
-        <w:t xml:space="preserve"> en allant à cet URL : </w:t>
+      <w:r>
+        <w:rPr>
+          <w:rFonts w:ascii="Alef" w:hAnsi="Alef" w:cs="Alef"/>
+          <w:sz w:val="24"/>
+          <w:szCs w:val="24"/>
+        </w:rPr>
+        <w:t>php -S localhost:8000</w:t>
+      </w:r>
+    </w:p>
+    <w:p>
+      <w:pPr>
+        <w:pStyle w:val="Paragraphedeliste"/>
+        <w:rPr>
+          <w:rFonts w:ascii="Alef" w:hAnsi="Alef" w:cs="Alef"/>
+          <w:sz w:val="24"/>
+          <w:szCs w:val="24"/>
+        </w:rPr>
+      </w:pPr>
+    </w:p>
+    <w:p>
+      <w:pPr>
+        <w:pStyle w:val="Paragraphedeliste"/>
+        <w:rPr>
+          <w:rFonts w:ascii="Alef" w:hAnsi="Alef" w:cs="Alef"/>
+          <w:sz w:val="24"/>
+          <w:szCs w:val="24"/>
+        </w:rPr>
+      </w:pPr>
+      <w:r>
+        <w:rPr>
+          <w:rFonts w:ascii="Alef" w:hAnsi="Alef" w:cs="Alef"/>
+          <w:sz w:val="24"/>
+          <w:szCs w:val="24"/>
+        </w:rPr>
+        <w:t xml:space="preserve">Cela me permet dans un navigateur de tester mon index.php en allant à cet URL : </w:t>
       </w:r>
     </w:p>
     <w:p>
@@ -1838,43 +1297,7 @@
           <w:sz w:val="24"/>
           <w:szCs w:val="24"/>
         </w:rPr>
-        <w:t xml:space="preserve">J’ai donc pu tester, retoucher un peu le script python. Mais cela fonctionne bien : le fichier </w:t>
-      </w:r>
-      <w:proofErr w:type="spellStart"/>
-      <w:r>
-        <w:rPr>
-          <w:rFonts w:ascii="Alef" w:hAnsi="Alef" w:cs="Alef"/>
-          <w:sz w:val="24"/>
-          <w:szCs w:val="24"/>
-        </w:rPr>
-        <w:t>excel</w:t>
-      </w:r>
-      <w:proofErr w:type="spellEnd"/>
-      <w:r>
-        <w:rPr>
-          <w:rFonts w:ascii="Alef" w:hAnsi="Alef" w:cs="Alef"/>
-          <w:sz w:val="24"/>
-          <w:szCs w:val="24"/>
-        </w:rPr>
-        <w:t xml:space="preserve"> copié dans le dossier </w:t>
-      </w:r>
-      <w:proofErr w:type="spellStart"/>
-      <w:r>
-        <w:rPr>
-          <w:rFonts w:ascii="Alef" w:hAnsi="Alef" w:cs="Alef"/>
-          <w:sz w:val="24"/>
-          <w:szCs w:val="24"/>
-        </w:rPr>
-        <w:t>uploads</w:t>
-      </w:r>
-      <w:proofErr w:type="spellEnd"/>
-      <w:r>
-        <w:rPr>
-          <w:rFonts w:ascii="Alef" w:hAnsi="Alef" w:cs="Alef"/>
-          <w:sz w:val="24"/>
-          <w:szCs w:val="24"/>
-        </w:rPr>
-        <w:t xml:space="preserve"> est transformé de sorte d’avoir un tableau. Prochaine étape : le transformer encore pour fusionner les colonnes crédits et débits et respecter la structure de la table dépenses de la base MySQL, puis programmer l’inclusion dans la base MySQL</w:t>
+        <w:t>J’ai donc pu tester, retoucher un peu le script python. Mais cela fonctionne bien : le fichier excel copié dans le dossier uploads est transformé de sorte d’avoir un tableau. Prochaine étape : le transformer encore pour fusionner les colonnes crédits et débits et respecter la structure de la table dépenses de la base MySQL, puis programmer l’inclusion dans la base MySQL</w:t>
       </w:r>
       <w:r>
         <w:rPr>
@@ -1883,6 +1306,53 @@
           <w:szCs w:val="24"/>
         </w:rPr>
         <w:t>.</w:t>
+      </w:r>
+    </w:p>
+    <w:p>
+      <w:pPr>
+        <w:pStyle w:val="Paragraphedeliste"/>
+        <w:rPr>
+          <w:rFonts w:ascii="Alef" w:hAnsi="Alef" w:cs="Alef"/>
+          <w:sz w:val="24"/>
+          <w:szCs w:val="24"/>
+        </w:rPr>
+      </w:pPr>
+    </w:p>
+    <w:p>
+      <w:pPr>
+        <w:pStyle w:val="Paragraphedeliste"/>
+        <w:rPr>
+          <w:rFonts w:ascii="Alef" w:hAnsi="Alef" w:cs="Alef"/>
+          <w:sz w:val="24"/>
+          <w:szCs w:val="24"/>
+        </w:rPr>
+      </w:pPr>
+      <w:r>
+        <w:rPr>
+          <w:rFonts w:ascii="Alef" w:hAnsi="Alef" w:cs="Alef"/>
+          <w:sz w:val="24"/>
+          <w:szCs w:val="24"/>
+        </w:rPr>
+        <w:lastRenderedPageBreak/>
+        <w:t>J’ai créer un main.py pour modify-excel, un yaml pour la config base mysql.</w:t>
+      </w:r>
+    </w:p>
+    <w:p>
+      <w:pPr>
+        <w:pStyle w:val="Paragraphedeliste"/>
+        <w:rPr>
+          <w:rFonts w:ascii="Alef" w:hAnsi="Alef" w:cs="Alef"/>
+          <w:sz w:val="24"/>
+          <w:szCs w:val="24"/>
+        </w:rPr>
+      </w:pPr>
+      <w:r>
+        <w:rPr>
+          <w:rFonts w:ascii="Alef" w:hAnsi="Alef" w:cs="Alef"/>
+          <w:sz w:val="24"/>
+          <w:szCs w:val="24"/>
+        </w:rPr>
+        <w:t>Mon main permet maintenant de populer table depenses et table file_name dès que l’on choisit un fichier.</w:t>
       </w:r>
     </w:p>
     <w:p>
@@ -2919,6 +2389,7 @@
   <w:style w:type="character" w:default="1" w:styleId="Policepardfaut">
     <w:name w:val="Default Paragraph Font"/>
     <w:uiPriority w:val="1"/>
+    <w:semiHidden/>
     <w:unhideWhenUsed/>
   </w:style>
   <w:style w:type="table" w:default="1" w:styleId="TableauNormal">

</xml_diff>

<commit_message>
update on project structure
</commit_message>
<xml_diff>
--- a/Projet_suivi_frais.docx
+++ b/Projet_suivi_frais.docx
@@ -113,7 +113,21 @@
         <w:rPr>
           <w:rFonts w:ascii="Alef" w:hAnsi="Alef" w:cs="Alef"/>
         </w:rPr>
-        <w:t>Le type de dépense n’étant pas toujours directement qualifié pour les dépenses étrangères, une application codée sous PHP permettra d’afficher la liste des libellés inconnus et d’en qualifier le type de dépenses parmi les colonnes présentes dans le fichier excel de suivi des frais.</w:t>
+        <w:t xml:space="preserve">Le type de dépense n’étant pas toujours directement qualifié pour les dépenses étrangères, une application codée sous PHP permettra d’afficher la liste des libellés inconnus et d’en qualifier le type de dépenses parmi les colonnes présentes dans le fichier </w:t>
+      </w:r>
+      <w:proofErr w:type="spellStart"/>
+      <w:r>
+        <w:rPr>
+          <w:rFonts w:ascii="Alef" w:hAnsi="Alef" w:cs="Alef"/>
+        </w:rPr>
+        <w:t>excel</w:t>
+      </w:r>
+      <w:proofErr w:type="spellEnd"/>
+      <w:r>
+        <w:rPr>
+          <w:rFonts w:ascii="Alef" w:hAnsi="Alef" w:cs="Alef"/>
+        </w:rPr>
+        <w:t xml:space="preserve"> de suivi des frais.</w:t>
       </w:r>
       <w:r>
         <w:rPr>
@@ -190,7 +204,21 @@
         <w:rPr>
           <w:rFonts w:ascii="Alef" w:hAnsi="Alef" w:cs="Alef"/>
         </w:rPr>
-        <w:t xml:space="preserve">Enfin, un dashboard Power BI se connectera à la table </w:t>
+        <w:t xml:space="preserve">Enfin, un </w:t>
+      </w:r>
+      <w:proofErr w:type="spellStart"/>
+      <w:r>
+        <w:rPr>
+          <w:rFonts w:ascii="Alef" w:hAnsi="Alef" w:cs="Alef"/>
+        </w:rPr>
+        <w:t>dashboard</w:t>
+      </w:r>
+      <w:proofErr w:type="spellEnd"/>
+      <w:r>
+        <w:rPr>
+          <w:rFonts w:ascii="Alef" w:hAnsi="Alef" w:cs="Alef"/>
+        </w:rPr>
+        <w:t xml:space="preserve"> Power BI se connectera à la table </w:t>
       </w:r>
       <w:r>
         <w:rPr>
@@ -446,7 +474,35 @@
         <w:rPr>
           <w:rFonts w:ascii="Alef" w:hAnsi="Alef" w:cs="Alef"/>
         </w:rPr>
-        <w:t>une installation locale avec MariaDB (mysql, plus rapide et moins lourd)</w:t>
+        <w:t xml:space="preserve">une installation locale avec </w:t>
+      </w:r>
+      <w:proofErr w:type="spellStart"/>
+      <w:r>
+        <w:rPr>
+          <w:rFonts w:ascii="Alef" w:hAnsi="Alef" w:cs="Alef"/>
+        </w:rPr>
+        <w:t>MariaDB</w:t>
+      </w:r>
+      <w:proofErr w:type="spellEnd"/>
+      <w:r>
+        <w:rPr>
+          <w:rFonts w:ascii="Alef" w:hAnsi="Alef" w:cs="Alef"/>
+        </w:rPr>
+        <w:t xml:space="preserve"> (</w:t>
+      </w:r>
+      <w:proofErr w:type="spellStart"/>
+      <w:r>
+        <w:rPr>
+          <w:rFonts w:ascii="Alef" w:hAnsi="Alef" w:cs="Alef"/>
+        </w:rPr>
+        <w:t>mysql</w:t>
+      </w:r>
+      <w:proofErr w:type="spellEnd"/>
+      <w:r>
+        <w:rPr>
+          <w:rFonts w:ascii="Alef" w:hAnsi="Alef" w:cs="Alef"/>
+        </w:rPr>
+        <w:t>, plus rapide et moins lourd)</w:t>
       </w:r>
     </w:p>
     <w:p>
@@ -470,13 +526,55 @@
         <w:rPr>
           <w:rFonts w:ascii="Alef" w:hAnsi="Alef" w:cs="Alef"/>
         </w:rPr>
-        <w:t xml:space="preserve">J’ai installé MariaDB, configuré un password. A partir de l’invite de commande, je suis allé ici : cd </w:t>
-      </w:r>
-      <w:r>
-        <w:rPr>
-          <w:rFonts w:ascii="Alef" w:hAnsi="Alef" w:cs="Alef"/>
-        </w:rPr>
-        <w:t>C:\Program Files\MariaDB 11.4\bin</w:t>
+        <w:t xml:space="preserve">J’ai installé </w:t>
+      </w:r>
+      <w:proofErr w:type="spellStart"/>
+      <w:r>
+        <w:rPr>
+          <w:rFonts w:ascii="Alef" w:hAnsi="Alef" w:cs="Alef"/>
+        </w:rPr>
+        <w:t>MariaDB</w:t>
+      </w:r>
+      <w:proofErr w:type="spellEnd"/>
+      <w:r>
+        <w:rPr>
+          <w:rFonts w:ascii="Alef" w:hAnsi="Alef" w:cs="Alef"/>
+        </w:rPr>
+        <w:t xml:space="preserve">, configuré un </w:t>
+      </w:r>
+      <w:proofErr w:type="spellStart"/>
+      <w:r>
+        <w:rPr>
+          <w:rFonts w:ascii="Alef" w:hAnsi="Alef" w:cs="Alef"/>
+        </w:rPr>
+        <w:t>password</w:t>
+      </w:r>
+      <w:proofErr w:type="spellEnd"/>
+      <w:r>
+        <w:rPr>
+          <w:rFonts w:ascii="Alef" w:hAnsi="Alef" w:cs="Alef"/>
+        </w:rPr>
+        <w:t xml:space="preserve">. A partir de l’invite de commande, je suis allé ici : cd </w:t>
+      </w:r>
+      <w:r>
+        <w:rPr>
+          <w:rFonts w:ascii="Alef" w:hAnsi="Alef" w:cs="Alef"/>
+        </w:rPr>
+        <w:t>C:\Program Files\</w:t>
+      </w:r>
+      <w:proofErr w:type="spellStart"/>
+      <w:r>
+        <w:rPr>
+          <w:rFonts w:ascii="Alef" w:hAnsi="Alef" w:cs="Alef"/>
+        </w:rPr>
+        <w:t>MariaDB</w:t>
+      </w:r>
+      <w:proofErr w:type="spellEnd"/>
+      <w:r>
+        <w:rPr>
+          <w:rFonts w:ascii="Alef" w:hAnsi="Alef" w:cs="Alef"/>
+        </w:rPr>
+        <w:t xml:space="preserve"> 11.4\bin</w:t>
       </w:r>
     </w:p>
     <w:p>
@@ -488,10 +586,29 @@
         <w:rPr>
           <w:rFonts w:ascii="Alef" w:hAnsi="Alef" w:cs="Alef"/>
         </w:rPr>
-        <w:t xml:space="preserve">Je me suis connecté à MariaDB avec cette commande : </w:t>
-      </w:r>
-      <w:r>
-        <w:t>mysql -u root -p</w:t>
+        <w:t xml:space="preserve">Je me suis connecté à </w:t>
+      </w:r>
+      <w:proofErr w:type="spellStart"/>
+      <w:r>
+        <w:rPr>
+          <w:rFonts w:ascii="Alef" w:hAnsi="Alef" w:cs="Alef"/>
+        </w:rPr>
+        <w:t>MariaDB</w:t>
+      </w:r>
+      <w:proofErr w:type="spellEnd"/>
+      <w:r>
+        <w:rPr>
+          <w:rFonts w:ascii="Alef" w:hAnsi="Alef" w:cs="Alef"/>
+        </w:rPr>
+        <w:t xml:space="preserve"> avec cette commande : </w:t>
+      </w:r>
+      <w:proofErr w:type="spellStart"/>
+      <w:r>
+        <w:t>mysql</w:t>
+      </w:r>
+      <w:proofErr w:type="spellEnd"/>
+      <w:r>
+        <w:t xml:space="preserve"> -u root -p</w:t>
       </w:r>
     </w:p>
     <w:p>
@@ -506,7 +623,15 @@
         <w:ind w:left="1440"/>
       </w:pPr>
       <w:r>
-        <w:t>(mdp : soja)</w:t>
+        <w:t>(</w:t>
+      </w:r>
+      <w:proofErr w:type="spellStart"/>
+      <w:r>
+        <w:t>mdp</w:t>
+      </w:r>
+      <w:proofErr w:type="spellEnd"/>
+      <w:r>
+        <w:t> : soja)</w:t>
       </w:r>
     </w:p>
     <w:p>
@@ -530,7 +655,15 @@
         <w:ind w:left="1440"/>
       </w:pPr>
       <w:r>
-        <w:t>USE database_name ; pour entrer dans</w:t>
+        <w:t xml:space="preserve">USE </w:t>
+      </w:r>
+      <w:proofErr w:type="spellStart"/>
+      <w:r>
+        <w:t>database_name</w:t>
+      </w:r>
+      <w:proofErr w:type="spellEnd"/>
+      <w:r>
+        <w:t> ; pour entrer dans</w:t>
       </w:r>
       <w:r>
         <w:t xml:space="preserve"> une base</w:t>
@@ -572,7 +705,35 @@
         <w:rPr>
           <w:rFonts w:ascii="Alef" w:hAnsi="Alef" w:cs="Alef"/>
         </w:rPr>
-        <w:t>Puis j’ai créé ma base de données depenses : CREATE DATABASE depenses ;</w:t>
+        <w:t xml:space="preserve">Puis j’ai créé ma base de données </w:t>
+      </w:r>
+      <w:proofErr w:type="spellStart"/>
+      <w:r>
+        <w:rPr>
+          <w:rFonts w:ascii="Alef" w:hAnsi="Alef" w:cs="Alef"/>
+        </w:rPr>
+        <w:t>depenses</w:t>
+      </w:r>
+      <w:proofErr w:type="spellEnd"/>
+      <w:r>
+        <w:rPr>
+          <w:rFonts w:ascii="Alef" w:hAnsi="Alef" w:cs="Alef"/>
+        </w:rPr>
+        <w:t xml:space="preserve"> : CREATE DATABASE </w:t>
+      </w:r>
+      <w:proofErr w:type="spellStart"/>
+      <w:r>
+        <w:rPr>
+          <w:rFonts w:ascii="Alef" w:hAnsi="Alef" w:cs="Alef"/>
+        </w:rPr>
+        <w:t>depenses</w:t>
+      </w:r>
+      <w:proofErr w:type="spellEnd"/>
+      <w:r>
+        <w:rPr>
+          <w:rFonts w:ascii="Alef" w:hAnsi="Alef" w:cs="Alef"/>
+        </w:rPr>
+        <w:t> ;</w:t>
       </w:r>
     </w:p>
     <w:p>
@@ -596,7 +757,49 @@
         <w:rPr>
           <w:rFonts w:ascii="Alef" w:hAnsi="Alef" w:cs="Alef"/>
         </w:rPr>
-        <w:t>Cette database va contenir deux tables : une table « raw_data » brutes des fichiers excel collectés sur le site crédit agricole et la table calculées (en deuxième temps)</w:t>
+        <w:t xml:space="preserve">Cette </w:t>
+      </w:r>
+      <w:proofErr w:type="spellStart"/>
+      <w:r>
+        <w:rPr>
+          <w:rFonts w:ascii="Alef" w:hAnsi="Alef" w:cs="Alef"/>
+        </w:rPr>
+        <w:t>database</w:t>
+      </w:r>
+      <w:proofErr w:type="spellEnd"/>
+      <w:r>
+        <w:rPr>
+          <w:rFonts w:ascii="Alef" w:hAnsi="Alef" w:cs="Alef"/>
+        </w:rPr>
+        <w:t xml:space="preserve"> va contenir deux tables : une table « </w:t>
+      </w:r>
+      <w:proofErr w:type="spellStart"/>
+      <w:r>
+        <w:rPr>
+          <w:rFonts w:ascii="Alef" w:hAnsi="Alef" w:cs="Alef"/>
+        </w:rPr>
+        <w:t>raw_data</w:t>
+      </w:r>
+      <w:proofErr w:type="spellEnd"/>
+      <w:r>
+        <w:rPr>
+          <w:rFonts w:ascii="Alef" w:hAnsi="Alef" w:cs="Alef"/>
+        </w:rPr>
+        <w:t xml:space="preserve"> » brutes des fichiers </w:t>
+      </w:r>
+      <w:proofErr w:type="spellStart"/>
+      <w:r>
+        <w:rPr>
+          <w:rFonts w:ascii="Alef" w:hAnsi="Alef" w:cs="Alef"/>
+        </w:rPr>
+        <w:t>excel</w:t>
+      </w:r>
+      <w:proofErr w:type="spellEnd"/>
+      <w:r>
+        <w:rPr>
+          <w:rFonts w:ascii="Alef" w:hAnsi="Alef" w:cs="Alef"/>
+        </w:rPr>
+        <w:t xml:space="preserve"> collectés sur le site crédit agricole et la table calculées (en deuxième temps)</w:t>
       </w:r>
     </w:p>
     <w:p>
@@ -617,12 +820,37 @@
           <w:lang w:val="en-US"/>
         </w:rPr>
       </w:pPr>
+      <w:proofErr w:type="spellStart"/>
       <w:r>
         <w:rPr>
           <w:rFonts w:ascii="Alef" w:hAnsi="Alef" w:cs="Alef"/>
           <w:lang w:val="en-US"/>
         </w:rPr>
-        <w:t xml:space="preserve">Raw_data créée : </w:t>
+        <w:t>Raw_data</w:t>
+      </w:r>
+      <w:proofErr w:type="spellEnd"/>
+      <w:r>
+        <w:rPr>
+          <w:rFonts w:ascii="Alef" w:hAnsi="Alef" w:cs="Alef"/>
+          <w:lang w:val="en-US"/>
+        </w:rPr>
+        <w:t xml:space="preserve"> </w:t>
+      </w:r>
+      <w:proofErr w:type="spellStart"/>
+      <w:r>
+        <w:rPr>
+          <w:rFonts w:ascii="Alef" w:hAnsi="Alef" w:cs="Alef"/>
+          <w:lang w:val="en-US"/>
+        </w:rPr>
+        <w:t>créée</w:t>
+      </w:r>
+      <w:proofErr w:type="spellEnd"/>
+      <w:r>
+        <w:rPr>
+          <w:rFonts w:ascii="Alef" w:hAnsi="Alef" w:cs="Alef"/>
+          <w:lang w:val="en-US"/>
+        </w:rPr>
+        <w:t xml:space="preserve"> : </w:t>
       </w:r>
     </w:p>
     <w:p>
@@ -639,7 +867,23 @@
           <w:rFonts w:ascii="Alef" w:hAnsi="Alef" w:cs="Alef"/>
           <w:lang w:val="en-US"/>
         </w:rPr>
-        <w:t>CREATE TABLE depenses (</w:t>
+        <w:t xml:space="preserve">CREATE TABLE </w:t>
+      </w:r>
+      <w:proofErr w:type="spellStart"/>
+      <w:r>
+        <w:rPr>
+          <w:rFonts w:ascii="Alef" w:hAnsi="Alef" w:cs="Alef"/>
+          <w:lang w:val="en-US"/>
+        </w:rPr>
+        <w:t>depenses</w:t>
+      </w:r>
+      <w:proofErr w:type="spellEnd"/>
+      <w:r>
+        <w:rPr>
+          <w:rFonts w:ascii="Alef" w:hAnsi="Alef" w:cs="Alef"/>
+          <w:lang w:val="en-US"/>
+        </w:rPr>
+        <w:t xml:space="preserve"> (</w:t>
       </w:r>
     </w:p>
     <w:p>
@@ -673,7 +917,23 @@
           <w:rFonts w:ascii="Alef" w:hAnsi="Alef" w:cs="Alef"/>
           <w:lang w:val="en-US"/>
         </w:rPr>
-        <w:t xml:space="preserve">    date_depense DATE NOT NULL,         </w:t>
+        <w:t xml:space="preserve">    </w:t>
+      </w:r>
+      <w:proofErr w:type="spellStart"/>
+      <w:r>
+        <w:rPr>
+          <w:rFonts w:ascii="Alef" w:hAnsi="Alef" w:cs="Alef"/>
+          <w:lang w:val="en-US"/>
+        </w:rPr>
+        <w:t>date_depense</w:t>
+      </w:r>
+      <w:proofErr w:type="spellEnd"/>
+      <w:r>
+        <w:rPr>
+          <w:rFonts w:ascii="Alef" w:hAnsi="Alef" w:cs="Alef"/>
+          <w:lang w:val="en-US"/>
+        </w:rPr>
+        <w:t xml:space="preserve"> DATE NOT NULL,         </w:t>
       </w:r>
     </w:p>
     <w:p>
@@ -690,7 +950,23 @@
           <w:rFonts w:ascii="Alef" w:hAnsi="Alef" w:cs="Alef"/>
           <w:lang w:val="en-US"/>
         </w:rPr>
-        <w:t xml:space="preserve">    libelle VARCHAR(255) NOT NULL,       </w:t>
+        <w:t xml:space="preserve">    </w:t>
+      </w:r>
+      <w:proofErr w:type="spellStart"/>
+      <w:r>
+        <w:rPr>
+          <w:rFonts w:ascii="Alef" w:hAnsi="Alef" w:cs="Alef"/>
+          <w:lang w:val="en-US"/>
+        </w:rPr>
+        <w:t>libelle</w:t>
+      </w:r>
+      <w:proofErr w:type="spellEnd"/>
+      <w:r>
+        <w:rPr>
+          <w:rFonts w:ascii="Alef" w:hAnsi="Alef" w:cs="Alef"/>
+          <w:lang w:val="en-US"/>
+        </w:rPr>
+        <w:t xml:space="preserve"> VARCHAR(255) NOT NULL,       </w:t>
       </w:r>
     </w:p>
     <w:p>
@@ -707,7 +983,23 @@
           <w:rFonts w:ascii="Alef" w:hAnsi="Alef" w:cs="Alef"/>
           <w:lang w:val="en-US"/>
         </w:rPr>
-        <w:t xml:space="preserve">    type_depense VARCHAR(100) NOT NULL,  </w:t>
+        <w:t xml:space="preserve">    </w:t>
+      </w:r>
+      <w:proofErr w:type="spellStart"/>
+      <w:r>
+        <w:rPr>
+          <w:rFonts w:ascii="Alef" w:hAnsi="Alef" w:cs="Alef"/>
+          <w:lang w:val="en-US"/>
+        </w:rPr>
+        <w:t>type_depense</w:t>
+      </w:r>
+      <w:proofErr w:type="spellEnd"/>
+      <w:r>
+        <w:rPr>
+          <w:rFonts w:ascii="Alef" w:hAnsi="Alef" w:cs="Alef"/>
+          <w:lang w:val="en-US"/>
+        </w:rPr>
+        <w:t xml:space="preserve"> VARCHAR(100) NOT NULL,  </w:t>
       </w:r>
     </w:p>
     <w:p>
@@ -863,7 +1155,25 @@
           <w:sz w:val="24"/>
           <w:szCs w:val="24"/>
         </w:rPr>
-        <w:t xml:space="preserve">eux types de fichiers excel : </w:t>
+        <w:t xml:space="preserve">eux types de fichiers </w:t>
+      </w:r>
+      <w:proofErr w:type="spellStart"/>
+      <w:r>
+        <w:rPr>
+          <w:rFonts w:ascii="Alef" w:hAnsi="Alef" w:cs="Alef"/>
+          <w:sz w:val="24"/>
+          <w:szCs w:val="24"/>
+        </w:rPr>
+        <w:t>excel</w:t>
+      </w:r>
+      <w:proofErr w:type="spellEnd"/>
+      <w:r>
+        <w:rPr>
+          <w:rFonts w:ascii="Alef" w:hAnsi="Alef" w:cs="Alef"/>
+          <w:sz w:val="24"/>
+          <w:szCs w:val="24"/>
+        </w:rPr>
+        <w:t xml:space="preserve"> : </w:t>
       </w:r>
     </w:p>
     <w:p>
@@ -948,7 +1258,43 @@
           <w:sz w:val="24"/>
           <w:szCs w:val="24"/>
         </w:rPr>
-        <w:t>Script index.php pour alimenter le front-end de l’application d’importation</w:t>
+        <w:t xml:space="preserve">Script </w:t>
+      </w:r>
+      <w:proofErr w:type="spellStart"/>
+      <w:r>
+        <w:rPr>
+          <w:rFonts w:ascii="Alef" w:hAnsi="Alef" w:cs="Alef"/>
+          <w:sz w:val="24"/>
+          <w:szCs w:val="24"/>
+        </w:rPr>
+        <w:t>index.php</w:t>
+      </w:r>
+      <w:proofErr w:type="spellEnd"/>
+      <w:r>
+        <w:rPr>
+          <w:rFonts w:ascii="Alef" w:hAnsi="Alef" w:cs="Alef"/>
+          <w:sz w:val="24"/>
+          <w:szCs w:val="24"/>
+        </w:rPr>
+        <w:t xml:space="preserve"> pour alimenter le </w:t>
+      </w:r>
+      <w:proofErr w:type="spellStart"/>
+      <w:r>
+        <w:rPr>
+          <w:rFonts w:ascii="Alef" w:hAnsi="Alef" w:cs="Alef"/>
+          <w:sz w:val="24"/>
+          <w:szCs w:val="24"/>
+        </w:rPr>
+        <w:t>front-end</w:t>
+      </w:r>
+      <w:proofErr w:type="spellEnd"/>
+      <w:r>
+        <w:rPr>
+          <w:rFonts w:ascii="Alef" w:hAnsi="Alef" w:cs="Alef"/>
+          <w:sz w:val="24"/>
+          <w:szCs w:val="24"/>
+        </w:rPr>
+        <w:t xml:space="preserve"> de l’application d’importation</w:t>
       </w:r>
     </w:p>
     <w:p>
@@ -970,7 +1316,25 @@
           <w:sz w:val="24"/>
           <w:szCs w:val="24"/>
         </w:rPr>
-        <w:t>Script upload.php pour la partie backend</w:t>
+        <w:t xml:space="preserve">Script </w:t>
+      </w:r>
+      <w:proofErr w:type="spellStart"/>
+      <w:r>
+        <w:rPr>
+          <w:rFonts w:ascii="Alef" w:hAnsi="Alef" w:cs="Alef"/>
+          <w:sz w:val="24"/>
+          <w:szCs w:val="24"/>
+        </w:rPr>
+        <w:t>upload.php</w:t>
+      </w:r>
+      <w:proofErr w:type="spellEnd"/>
+      <w:r>
+        <w:rPr>
+          <w:rFonts w:ascii="Alef" w:hAnsi="Alef" w:cs="Alef"/>
+          <w:sz w:val="24"/>
+          <w:szCs w:val="24"/>
+        </w:rPr>
+        <w:t xml:space="preserve"> pour la partie backend</w:t>
       </w:r>
       <w:r>
         <w:rPr>
@@ -1008,8 +1372,18 @@
           <w:sz w:val="24"/>
           <w:szCs w:val="24"/>
         </w:rPr>
-        <w:t xml:space="preserve"> gérée par MariaDB</w:t>
-      </w:r>
+        <w:t xml:space="preserve"> gérée par </w:t>
+      </w:r>
+      <w:proofErr w:type="spellStart"/>
+      <w:r>
+        <w:rPr>
+          <w:rFonts w:ascii="Alef" w:hAnsi="Alef" w:cs="Alef"/>
+          <w:sz w:val="24"/>
+          <w:szCs w:val="24"/>
+        </w:rPr>
+        <w:t>MariaDB</w:t>
+      </w:r>
+      <w:proofErr w:type="spellEnd"/>
     </w:p>
     <w:p>
       <w:pPr>
@@ -1039,7 +1413,43 @@
           <w:sz w:val="24"/>
           <w:szCs w:val="24"/>
         </w:rPr>
-        <w:t xml:space="preserve">Le test des PHP se fait avec InfinityFree. J’ai créé un compte et un nom de domaine gratuit. J’ai téléversé les trois scripts dans un file manager (dossier htdocs) et testé le tout avec ce lien : </w:t>
+        <w:t xml:space="preserve">Le test des PHP se fait avec </w:t>
+      </w:r>
+      <w:proofErr w:type="spellStart"/>
+      <w:r>
+        <w:rPr>
+          <w:rFonts w:ascii="Alef" w:hAnsi="Alef" w:cs="Alef"/>
+          <w:sz w:val="24"/>
+          <w:szCs w:val="24"/>
+        </w:rPr>
+        <w:t>InfinityFree</w:t>
+      </w:r>
+      <w:proofErr w:type="spellEnd"/>
+      <w:r>
+        <w:rPr>
+          <w:rFonts w:ascii="Alef" w:hAnsi="Alef" w:cs="Alef"/>
+          <w:sz w:val="24"/>
+          <w:szCs w:val="24"/>
+        </w:rPr>
+        <w:t xml:space="preserve">. J’ai créé un compte et un nom de domaine gratuit. J’ai téléversé les trois scripts dans un file manager (dossier </w:t>
+      </w:r>
+      <w:proofErr w:type="spellStart"/>
+      <w:r>
+        <w:rPr>
+          <w:rFonts w:ascii="Alef" w:hAnsi="Alef" w:cs="Alef"/>
+          <w:sz w:val="24"/>
+          <w:szCs w:val="24"/>
+        </w:rPr>
+        <w:t>htdocs</w:t>
+      </w:r>
+      <w:proofErr w:type="spellEnd"/>
+      <w:r>
+        <w:rPr>
+          <w:rFonts w:ascii="Alef" w:hAnsi="Alef" w:cs="Alef"/>
+          <w:sz w:val="24"/>
+          <w:szCs w:val="24"/>
+        </w:rPr>
+        <w:t xml:space="preserve">) et testé le tout avec ce lien : </w:t>
       </w:r>
       <w:r>
         <w:rPr>
@@ -1079,43 +1489,115 @@
           <w:sz w:val="24"/>
           <w:szCs w:val="24"/>
         </w:rPr>
-        <w:t>Les boutons arrivent à importer le fichier excel. Il faut tester que les logiques du script Python sont bien opérationnelles.</w:t>
-      </w:r>
-      <w:r>
-        <w:rPr>
-          <w:rFonts w:ascii="Alef" w:hAnsi="Alef" w:cs="Alef"/>
-          <w:sz w:val="24"/>
-          <w:szCs w:val="24"/>
-        </w:rPr>
-        <w:t xml:space="preserve"> Le pb est qu’on ne peut pas exécuter de Python avec Infinityfree. Il faut passer sur autre chose.</w:t>
-      </w:r>
-    </w:p>
-    <w:p>
-      <w:pPr>
-        <w:pStyle w:val="Paragraphedeliste"/>
-        <w:rPr>
-          <w:rFonts w:ascii="Alef" w:hAnsi="Alef" w:cs="Alef"/>
-          <w:sz w:val="24"/>
-          <w:szCs w:val="24"/>
-        </w:rPr>
-      </w:pPr>
-    </w:p>
-    <w:p>
-      <w:pPr>
-        <w:pStyle w:val="Paragraphedeliste"/>
-        <w:rPr>
-          <w:rFonts w:ascii="Alef" w:hAnsi="Alef" w:cs="Alef"/>
-          <w:sz w:val="24"/>
-          <w:szCs w:val="24"/>
-        </w:rPr>
-      </w:pPr>
-      <w:r>
-        <w:rPr>
-          <w:rFonts w:ascii="Alef" w:hAnsi="Alef" w:cs="Alef"/>
-          <w:sz w:val="24"/>
-          <w:szCs w:val="24"/>
-        </w:rPr>
-        <w:t xml:space="preserve">J’ai trouvé une solution en locale sans installé quoique ce soit : à part installer PHP et l’inclure dans le Path de mon environnement windows, j’utilise le command prompt pour me diriger vers le dossier de mes php : </w:t>
+        <w:t xml:space="preserve">Les boutons arrivent à importer le fichier </w:t>
+      </w:r>
+      <w:proofErr w:type="spellStart"/>
+      <w:r>
+        <w:rPr>
+          <w:rFonts w:ascii="Alef" w:hAnsi="Alef" w:cs="Alef"/>
+          <w:sz w:val="24"/>
+          <w:szCs w:val="24"/>
+        </w:rPr>
+        <w:t>excel</w:t>
+      </w:r>
+      <w:proofErr w:type="spellEnd"/>
+      <w:r>
+        <w:rPr>
+          <w:rFonts w:ascii="Alef" w:hAnsi="Alef" w:cs="Alef"/>
+          <w:sz w:val="24"/>
+          <w:szCs w:val="24"/>
+        </w:rPr>
+        <w:t>. Il faut tester que les logiques du script Python sont bien opérationnelles.</w:t>
+      </w:r>
+      <w:r>
+        <w:rPr>
+          <w:rFonts w:ascii="Alef" w:hAnsi="Alef" w:cs="Alef"/>
+          <w:sz w:val="24"/>
+          <w:szCs w:val="24"/>
+        </w:rPr>
+        <w:t xml:space="preserve"> Le pb est qu’on ne peut pas exécuter de Python avec </w:t>
+      </w:r>
+      <w:proofErr w:type="spellStart"/>
+      <w:r>
+        <w:rPr>
+          <w:rFonts w:ascii="Alef" w:hAnsi="Alef" w:cs="Alef"/>
+          <w:sz w:val="24"/>
+          <w:szCs w:val="24"/>
+        </w:rPr>
+        <w:t>Infinityfree</w:t>
+      </w:r>
+      <w:proofErr w:type="spellEnd"/>
+      <w:r>
+        <w:rPr>
+          <w:rFonts w:ascii="Alef" w:hAnsi="Alef" w:cs="Alef"/>
+          <w:sz w:val="24"/>
+          <w:szCs w:val="24"/>
+        </w:rPr>
+        <w:t>. Il faut passer sur autre chose.</w:t>
+      </w:r>
+    </w:p>
+    <w:p>
+      <w:pPr>
+        <w:pStyle w:val="Paragraphedeliste"/>
+        <w:rPr>
+          <w:rFonts w:ascii="Alef" w:hAnsi="Alef" w:cs="Alef"/>
+          <w:sz w:val="24"/>
+          <w:szCs w:val="24"/>
+        </w:rPr>
+      </w:pPr>
+    </w:p>
+    <w:p>
+      <w:pPr>
+        <w:pStyle w:val="Paragraphedeliste"/>
+        <w:rPr>
+          <w:rFonts w:ascii="Alef" w:hAnsi="Alef" w:cs="Alef"/>
+          <w:sz w:val="24"/>
+          <w:szCs w:val="24"/>
+        </w:rPr>
+      </w:pPr>
+      <w:r>
+        <w:rPr>
+          <w:rFonts w:ascii="Alef" w:hAnsi="Alef" w:cs="Alef"/>
+          <w:sz w:val="24"/>
+          <w:szCs w:val="24"/>
+        </w:rPr>
+        <w:t xml:space="preserve">J’ai trouvé une solution en locale sans installé quoique ce soit : à part installer PHP et l’inclure dans le Path de mon environnement </w:t>
+      </w:r>
+      <w:proofErr w:type="spellStart"/>
+      <w:r>
+        <w:rPr>
+          <w:rFonts w:ascii="Alef" w:hAnsi="Alef" w:cs="Alef"/>
+          <w:sz w:val="24"/>
+          <w:szCs w:val="24"/>
+        </w:rPr>
+        <w:t>windows</w:t>
+      </w:r>
+      <w:proofErr w:type="spellEnd"/>
+      <w:r>
+        <w:rPr>
+          <w:rFonts w:ascii="Alef" w:hAnsi="Alef" w:cs="Alef"/>
+          <w:sz w:val="24"/>
+          <w:szCs w:val="24"/>
+        </w:rPr>
+        <w:t xml:space="preserve">, j’utilise le command prompt pour me diriger vers le dossier de mes </w:t>
+      </w:r>
+      <w:proofErr w:type="spellStart"/>
+      <w:r>
+        <w:rPr>
+          <w:rFonts w:ascii="Alef" w:hAnsi="Alef" w:cs="Alef"/>
+          <w:sz w:val="24"/>
+          <w:szCs w:val="24"/>
+        </w:rPr>
+        <w:t>php</w:t>
+      </w:r>
+      <w:proofErr w:type="spellEnd"/>
+      <w:r>
+        <w:rPr>
+          <w:rFonts w:ascii="Alef" w:hAnsi="Alef" w:cs="Alef"/>
+          <w:sz w:val="24"/>
+          <w:szCs w:val="24"/>
+        </w:rPr>
+        <w:t xml:space="preserve"> : </w:t>
       </w:r>
     </w:p>
     <w:p>
@@ -1145,18 +1627,49 @@
           <w:szCs w:val="24"/>
           <w:lang w:val="en-US"/>
         </w:rPr>
-        <w:t>cd C:\Users\julie\Downloads\Test appli PHP\PHP_import_data</w:t>
-      </w:r>
-    </w:p>
-    <w:p>
-      <w:pPr>
-        <w:pStyle w:val="Paragraphedeliste"/>
+        <w:t xml:space="preserve">cd C:\Users\julie\Downloads\Test </w:t>
+      </w:r>
+      <w:proofErr w:type="spellStart"/>
+      <w:r>
         <w:rPr>
           <w:rFonts w:ascii="Alef" w:hAnsi="Alef" w:cs="Alef"/>
           <w:sz w:val="24"/>
           <w:szCs w:val="24"/>
           <w:lang w:val="en-US"/>
         </w:rPr>
+        <w:t>appli</w:t>
+      </w:r>
+      <w:proofErr w:type="spellEnd"/>
+      <w:r>
+        <w:rPr>
+          <w:rFonts w:ascii="Alef" w:hAnsi="Alef" w:cs="Alef"/>
+          <w:sz w:val="24"/>
+          <w:szCs w:val="24"/>
+          <w:lang w:val="en-US"/>
+        </w:rPr>
+        <w:t xml:space="preserve"> PHP\</w:t>
+      </w:r>
+      <w:proofErr w:type="spellStart"/>
+      <w:r>
+        <w:rPr>
+          <w:rFonts w:ascii="Alef" w:hAnsi="Alef" w:cs="Alef"/>
+          <w:sz w:val="24"/>
+          <w:szCs w:val="24"/>
+          <w:lang w:val="en-US"/>
+        </w:rPr>
+        <w:t>PHP_import_data</w:t>
+      </w:r>
+      <w:proofErr w:type="spellEnd"/>
+    </w:p>
+    <w:p>
+      <w:pPr>
+        <w:pStyle w:val="Paragraphedeliste"/>
+        <w:rPr>
+          <w:rFonts w:ascii="Alef" w:hAnsi="Alef" w:cs="Alef"/>
+          <w:sz w:val="24"/>
+          <w:szCs w:val="24"/>
+          <w:lang w:val="en-US"/>
+        </w:rPr>
       </w:pPr>
     </w:p>
     <w:p>
@@ -1204,41 +1717,77 @@
           <w:szCs w:val="24"/>
         </w:rPr>
       </w:pPr>
-      <w:r>
-        <w:rPr>
-          <w:rFonts w:ascii="Alef" w:hAnsi="Alef" w:cs="Alef"/>
-          <w:sz w:val="24"/>
-          <w:szCs w:val="24"/>
-        </w:rPr>
-        <w:t>php -S localhost:8000</w:t>
-      </w:r>
-    </w:p>
-    <w:p>
-      <w:pPr>
-        <w:pStyle w:val="Paragraphedeliste"/>
-        <w:rPr>
-          <w:rFonts w:ascii="Alef" w:hAnsi="Alef" w:cs="Alef"/>
-          <w:sz w:val="24"/>
-          <w:szCs w:val="24"/>
-        </w:rPr>
-      </w:pPr>
-    </w:p>
-    <w:p>
-      <w:pPr>
-        <w:pStyle w:val="Paragraphedeliste"/>
-        <w:rPr>
-          <w:rFonts w:ascii="Alef" w:hAnsi="Alef" w:cs="Alef"/>
-          <w:sz w:val="24"/>
-          <w:szCs w:val="24"/>
-        </w:rPr>
-      </w:pPr>
-      <w:r>
-        <w:rPr>
-          <w:rFonts w:ascii="Alef" w:hAnsi="Alef" w:cs="Alef"/>
-          <w:sz w:val="24"/>
-          <w:szCs w:val="24"/>
-        </w:rPr>
-        <w:t xml:space="preserve">Cela me permet dans un navigateur de tester mon index.php en allant à cet URL : </w:t>
+      <w:proofErr w:type="spellStart"/>
+      <w:r>
+        <w:rPr>
+          <w:rFonts w:ascii="Alef" w:hAnsi="Alef" w:cs="Alef"/>
+          <w:sz w:val="24"/>
+          <w:szCs w:val="24"/>
+        </w:rPr>
+        <w:t>php</w:t>
+      </w:r>
+      <w:proofErr w:type="spellEnd"/>
+      <w:r>
+        <w:rPr>
+          <w:rFonts w:ascii="Alef" w:hAnsi="Alef" w:cs="Alef"/>
+          <w:sz w:val="24"/>
+          <w:szCs w:val="24"/>
+        </w:rPr>
+        <w:t xml:space="preserve"> -S localhost:8000</w:t>
+      </w:r>
+      <w:r>
+        <w:rPr>
+          <w:rFonts w:ascii="Alef" w:hAnsi="Alef" w:cs="Alef"/>
+          <w:sz w:val="24"/>
+          <w:szCs w:val="24"/>
+        </w:rPr>
+        <w:t xml:space="preserve"> </w:t>
+      </w:r>
+    </w:p>
+    <w:p>
+      <w:pPr>
+        <w:pStyle w:val="Paragraphedeliste"/>
+        <w:rPr>
+          <w:rFonts w:ascii="Alef" w:hAnsi="Alef" w:cs="Alef"/>
+          <w:sz w:val="24"/>
+          <w:szCs w:val="24"/>
+        </w:rPr>
+      </w:pPr>
+    </w:p>
+    <w:p>
+      <w:pPr>
+        <w:pStyle w:val="Paragraphedeliste"/>
+        <w:rPr>
+          <w:rFonts w:ascii="Alef" w:hAnsi="Alef" w:cs="Alef"/>
+          <w:sz w:val="24"/>
+          <w:szCs w:val="24"/>
+        </w:rPr>
+      </w:pPr>
+      <w:r>
+        <w:rPr>
+          <w:rFonts w:ascii="Alef" w:hAnsi="Alef" w:cs="Alef"/>
+          <w:sz w:val="24"/>
+          <w:szCs w:val="24"/>
+        </w:rPr>
+        <w:t xml:space="preserve">Cela me permet dans un navigateur de tester mon </w:t>
+      </w:r>
+      <w:proofErr w:type="spellStart"/>
+      <w:r>
+        <w:rPr>
+          <w:rFonts w:ascii="Alef" w:hAnsi="Alef" w:cs="Alef"/>
+          <w:sz w:val="24"/>
+          <w:szCs w:val="24"/>
+        </w:rPr>
+        <w:t>index.php</w:t>
+      </w:r>
+      <w:proofErr w:type="spellEnd"/>
+      <w:r>
+        <w:rPr>
+          <w:rFonts w:ascii="Alef" w:hAnsi="Alef" w:cs="Alef"/>
+          <w:sz w:val="24"/>
+          <w:szCs w:val="24"/>
+        </w:rPr>
+        <w:t xml:space="preserve"> en allant à cet URL : </w:t>
       </w:r>
     </w:p>
     <w:p>
@@ -1268,7 +1817,7 @@
             <w:sz w:val="24"/>
             <w:szCs w:val="24"/>
           </w:rPr>
-          <w:t>http://localhost:8000/index.php</w:t>
+          <w:t>http://localhost:8000/public/index.php</w:t>
         </w:r>
       </w:hyperlink>
     </w:p>
@@ -1297,7 +1846,43 @@
           <w:sz w:val="24"/>
           <w:szCs w:val="24"/>
         </w:rPr>
-        <w:t>J’ai donc pu tester, retoucher un peu le script python. Mais cela fonctionne bien : le fichier excel copié dans le dossier uploads est transformé de sorte d’avoir un tableau. Prochaine étape : le transformer encore pour fusionner les colonnes crédits et débits et respecter la structure de la table dépenses de la base MySQL, puis programmer l’inclusion dans la base MySQL</w:t>
+        <w:t xml:space="preserve">J’ai donc pu tester, retoucher un peu le script python. Mais cela fonctionne bien : le fichier </w:t>
+      </w:r>
+      <w:proofErr w:type="spellStart"/>
+      <w:r>
+        <w:rPr>
+          <w:rFonts w:ascii="Alef" w:hAnsi="Alef" w:cs="Alef"/>
+          <w:sz w:val="24"/>
+          <w:szCs w:val="24"/>
+        </w:rPr>
+        <w:t>excel</w:t>
+      </w:r>
+      <w:proofErr w:type="spellEnd"/>
+      <w:r>
+        <w:rPr>
+          <w:rFonts w:ascii="Alef" w:hAnsi="Alef" w:cs="Alef"/>
+          <w:sz w:val="24"/>
+          <w:szCs w:val="24"/>
+        </w:rPr>
+        <w:t xml:space="preserve"> copié dans le dossier </w:t>
+      </w:r>
+      <w:proofErr w:type="spellStart"/>
+      <w:r>
+        <w:rPr>
+          <w:rFonts w:ascii="Alef" w:hAnsi="Alef" w:cs="Alef"/>
+          <w:sz w:val="24"/>
+          <w:szCs w:val="24"/>
+        </w:rPr>
+        <w:t>uploads</w:t>
+      </w:r>
+      <w:proofErr w:type="spellEnd"/>
+      <w:r>
+        <w:rPr>
+          <w:rFonts w:ascii="Alef" w:hAnsi="Alef" w:cs="Alef"/>
+          <w:sz w:val="24"/>
+          <w:szCs w:val="24"/>
+        </w:rPr>
+        <w:t xml:space="preserve"> est transformé de sorte d’avoir un tableau. Prochaine étape : le transformer encore pour fusionner les colonnes crédits et débits et respecter la structure de la table dépenses de la base MySQL, puis programmer l’inclusion dans la base MySQL</w:t>
       </w:r>
       <w:r>
         <w:rPr>
@@ -1334,25 +1919,151 @@
           <w:szCs w:val="24"/>
         </w:rPr>
         <w:lastRenderedPageBreak/>
-        <w:t>J’ai créer un main.py pour modify-excel, un yaml pour la config base mysql.</w:t>
-      </w:r>
-    </w:p>
-    <w:p>
-      <w:pPr>
-        <w:pStyle w:val="Paragraphedeliste"/>
-        <w:rPr>
-          <w:rFonts w:ascii="Alef" w:hAnsi="Alef" w:cs="Alef"/>
-          <w:sz w:val="24"/>
-          <w:szCs w:val="24"/>
-        </w:rPr>
-      </w:pPr>
-      <w:r>
-        <w:rPr>
-          <w:rFonts w:ascii="Alef" w:hAnsi="Alef" w:cs="Alef"/>
-          <w:sz w:val="24"/>
-          <w:szCs w:val="24"/>
-        </w:rPr>
-        <w:t>Mon main permet maintenant de populer table depenses et table file_name dès que l’on choisit un fichier.</w:t>
+        <w:t xml:space="preserve">J’ai </w:t>
+      </w:r>
+      <w:proofErr w:type="spellStart"/>
+      <w:r>
+        <w:rPr>
+          <w:rFonts w:ascii="Alef" w:hAnsi="Alef" w:cs="Alef"/>
+          <w:sz w:val="24"/>
+          <w:szCs w:val="24"/>
+        </w:rPr>
+        <w:t>créer</w:t>
+      </w:r>
+      <w:proofErr w:type="spellEnd"/>
+      <w:r>
+        <w:rPr>
+          <w:rFonts w:ascii="Alef" w:hAnsi="Alef" w:cs="Alef"/>
+          <w:sz w:val="24"/>
+          <w:szCs w:val="24"/>
+        </w:rPr>
+        <w:t xml:space="preserve"> un main.py pour </w:t>
+      </w:r>
+      <w:proofErr w:type="spellStart"/>
+      <w:r>
+        <w:rPr>
+          <w:rFonts w:ascii="Alef" w:hAnsi="Alef" w:cs="Alef"/>
+          <w:sz w:val="24"/>
+          <w:szCs w:val="24"/>
+        </w:rPr>
+        <w:t>modify-excel</w:t>
+      </w:r>
+      <w:proofErr w:type="spellEnd"/>
+      <w:r>
+        <w:rPr>
+          <w:rFonts w:ascii="Alef" w:hAnsi="Alef" w:cs="Alef"/>
+          <w:sz w:val="24"/>
+          <w:szCs w:val="24"/>
+        </w:rPr>
+        <w:t xml:space="preserve">, un </w:t>
+      </w:r>
+      <w:proofErr w:type="spellStart"/>
+      <w:r>
+        <w:rPr>
+          <w:rFonts w:ascii="Alef" w:hAnsi="Alef" w:cs="Alef"/>
+          <w:sz w:val="24"/>
+          <w:szCs w:val="24"/>
+        </w:rPr>
+        <w:t>yaml</w:t>
+      </w:r>
+      <w:proofErr w:type="spellEnd"/>
+      <w:r>
+        <w:rPr>
+          <w:rFonts w:ascii="Alef" w:hAnsi="Alef" w:cs="Alef"/>
+          <w:sz w:val="24"/>
+          <w:szCs w:val="24"/>
+        </w:rPr>
+        <w:t xml:space="preserve"> pour la config base </w:t>
+      </w:r>
+      <w:proofErr w:type="spellStart"/>
+      <w:r>
+        <w:rPr>
+          <w:rFonts w:ascii="Alef" w:hAnsi="Alef" w:cs="Alef"/>
+          <w:sz w:val="24"/>
+          <w:szCs w:val="24"/>
+        </w:rPr>
+        <w:t>mysql</w:t>
+      </w:r>
+      <w:proofErr w:type="spellEnd"/>
+      <w:r>
+        <w:rPr>
+          <w:rFonts w:ascii="Alef" w:hAnsi="Alef" w:cs="Alef"/>
+          <w:sz w:val="24"/>
+          <w:szCs w:val="24"/>
+        </w:rPr>
+        <w:t>.</w:t>
+      </w:r>
+    </w:p>
+    <w:p>
+      <w:pPr>
+        <w:pStyle w:val="Paragraphedeliste"/>
+        <w:rPr>
+          <w:rFonts w:ascii="Alef" w:hAnsi="Alef" w:cs="Alef"/>
+          <w:sz w:val="24"/>
+          <w:szCs w:val="24"/>
+        </w:rPr>
+      </w:pPr>
+      <w:r>
+        <w:rPr>
+          <w:rFonts w:ascii="Alef" w:hAnsi="Alef" w:cs="Alef"/>
+          <w:sz w:val="24"/>
+          <w:szCs w:val="24"/>
+        </w:rPr>
+        <w:t xml:space="preserve">Mon main permet maintenant de </w:t>
+      </w:r>
+      <w:proofErr w:type="spellStart"/>
+      <w:r>
+        <w:rPr>
+          <w:rFonts w:ascii="Alef" w:hAnsi="Alef" w:cs="Alef"/>
+          <w:sz w:val="24"/>
+          <w:szCs w:val="24"/>
+        </w:rPr>
+        <w:t>populer</w:t>
+      </w:r>
+      <w:proofErr w:type="spellEnd"/>
+      <w:r>
+        <w:rPr>
+          <w:rFonts w:ascii="Alef" w:hAnsi="Alef" w:cs="Alef"/>
+          <w:sz w:val="24"/>
+          <w:szCs w:val="24"/>
+        </w:rPr>
+        <w:t xml:space="preserve"> table </w:t>
+      </w:r>
+      <w:proofErr w:type="spellStart"/>
+      <w:r>
+        <w:rPr>
+          <w:rFonts w:ascii="Alef" w:hAnsi="Alef" w:cs="Alef"/>
+          <w:sz w:val="24"/>
+          <w:szCs w:val="24"/>
+        </w:rPr>
+        <w:t>depenses</w:t>
+      </w:r>
+      <w:proofErr w:type="spellEnd"/>
+      <w:r>
+        <w:rPr>
+          <w:rFonts w:ascii="Alef" w:hAnsi="Alef" w:cs="Alef"/>
+          <w:sz w:val="24"/>
+          <w:szCs w:val="24"/>
+        </w:rPr>
+        <w:t xml:space="preserve"> et table </w:t>
+      </w:r>
+      <w:proofErr w:type="spellStart"/>
+      <w:r>
+        <w:rPr>
+          <w:rFonts w:ascii="Alef" w:hAnsi="Alef" w:cs="Alef"/>
+          <w:sz w:val="24"/>
+          <w:szCs w:val="24"/>
+        </w:rPr>
+        <w:t>file_name</w:t>
+      </w:r>
+      <w:proofErr w:type="spellEnd"/>
+      <w:r>
+        <w:rPr>
+          <w:rFonts w:ascii="Alef" w:hAnsi="Alef" w:cs="Alef"/>
+          <w:sz w:val="24"/>
+          <w:szCs w:val="24"/>
+        </w:rPr>
+        <w:t xml:space="preserve"> dès que l’on choisit un fichier.</w:t>
       </w:r>
     </w:p>
     <w:p>

</xml_diff>